<commit_message>
TASK1 Code + .docx: small fix, check format of docx
</commit_message>
<xml_diff>
--- a/Task1/1_Смольников_А_Б.docx
+++ b/Task1/1_Смольников_А_Б.docx
@@ -1202,7 +1202,8 @@
               <w:autoSpaceDN w:val="0"/>
               <w:adjustRightInd w:val="0"/>
               <w:spacing w:after="0" w:line="240" w:lineRule="auto"/>
-              <w:ind w:firstLine="1517"/>
+              <w:ind w:firstLine="1134"/>
+              <w:jc w:val="both"/>
               <w:rPr>
                 <w:rFonts w:ascii="Times New Roman" w:eastAsia="Times New Roman" w:hAnsi="Times New Roman" w:cs="Times New Roman"/>
                 <w:b/>
@@ -2429,61 +2430,37 @@
         <w:t>|</w:t>
       </w:r>
       <w:r>
-        <w:t xml:space="preserve">»), побитовое И </w:t>
+        <w:t>»), побитовое И («</w:t>
+      </w:r>
+      <w:r>
+        <w:t>&amp;</w:t>
+      </w:r>
+      <w:r>
+        <w:t>»), побитовое НЕ</w:t>
+      </w:r>
+      <w:r>
+        <w:t xml:space="preserve"> </w:t>
       </w:r>
       <w:r>
         <w:t>(«</w:t>
       </w:r>
       <w:r>
-        <w:t>&amp;</w:t>
-      </w:r>
-      <w:r>
-        <w:t>»)</w:t>
-      </w:r>
-      <w:r>
-        <w:t>, побитовое НЕ</w:t>
-      </w:r>
-      <w:r>
-        <w:t xml:space="preserve"> </w:t>
-      </w:r>
-      <w:r>
-        <w:t>(«</w:t>
-      </w:r>
-      <w:r>
         <w:t>~</w:t>
       </w:r>
       <w:r>
-        <w:t>»)</w:t>
-      </w:r>
-      <w:r>
-        <w:t xml:space="preserve">, побитовое исключающее ИЛИ </w:t>
-      </w:r>
-      <w:r>
-        <w:t>(«</w:t>
+        <w:t>»), побитовое исключающее ИЛИ («</w:t>
       </w:r>
       <w:r>
         <w:t>^</w:t>
       </w:r>
       <w:r>
-        <w:t>»)</w:t>
-      </w:r>
-      <w:r>
-        <w:t xml:space="preserve">, побитовый сдвиг влево </w:t>
-      </w:r>
-      <w:r>
-        <w:t>(«</w:t>
+        <w:t>»), побитовый сдвиг влево («</w:t>
       </w:r>
       <w:r>
         <w:t>&lt;&lt;</w:t>
       </w:r>
       <w:r>
-        <w:t>»)</w:t>
-      </w:r>
-      <w:r>
-        <w:t xml:space="preserve">, побитовый сдвиг вправо </w:t>
-      </w:r>
-      <w:r>
-        <w:t>(«</w:t>
+        <w:t>»), побитовый сдвиг вправо («</w:t>
       </w:r>
       <w:r>
         <w:t>&gt;</w:t>
@@ -2492,10 +2469,7 @@
         <w:t>&gt;</w:t>
       </w:r>
       <w:r>
-        <w:t>»)</w:t>
-      </w:r>
-      <w:r>
-        <w:t>.</w:t>
+        <w:t>»).</w:t>
       </w:r>
       <w:r>
         <w:t xml:space="preserve"> Используя данный набор операций, можно взаимодействовать напрямую с битами переменных.</w:t>
@@ -2525,10 +2499,7 @@
         <w:t xml:space="preserve">) </w:t>
       </w:r>
       <w:r>
-        <w:t xml:space="preserve">принимает на вход целое беззнаковое число и </w:t>
-      </w:r>
-      <w:r>
-        <w:t>выводит значения его битов на экран с помощью поразрядных операций.</w:t>
+        <w:t>принимает на вход целое беззнаковое число и выводит значения его битов на экран с помощью поразрядных операций.</w:t>
       </w:r>
     </w:p>
     <w:tbl>
@@ -2560,19 +2531,7 @@
               <w:t>//</w:t>
             </w:r>
             <w:r>
-              <w:t xml:space="preserve">Функция </w:t>
-            </w:r>
-            <w:r>
-              <w:t>вывода на экран</w:t>
-            </w:r>
-            <w:r>
-              <w:t xml:space="preserve"> с помощью поразрядных операций (упр. </w:t>
-            </w:r>
-            <w:r>
-              <w:t>1-5</w:t>
-            </w:r>
-            <w:r>
-              <w:t>)</w:t>
+              <w:t>Функция вывода на экран с помощью поразрядных операций (упр. 1-5)</w:t>
             </w:r>
           </w:p>
           <w:p>
@@ -3046,13 +3005,7 @@
         <w:t xml:space="preserve">_1() </w:t>
       </w:r>
       <w:r>
-        <w:t xml:space="preserve">принимает на вход целое беззнаковое число и устанавливает </w:t>
-      </w:r>
-      <w:r>
-        <w:t>11, 9, 7</w:t>
-      </w:r>
-      <w:r>
-        <w:t xml:space="preserve"> биты в единицу с помощью поразрядных операций. </w:t>
+        <w:t xml:space="preserve">принимает на вход целое беззнаковое число и устанавливает 11, 9, 7 биты в единицу с помощью поразрядных операций. </w:t>
       </w:r>
     </w:p>
     <w:tbl>
@@ -3200,13 +3153,13 @@
         <w:t xml:space="preserve">() </w:t>
       </w:r>
       <w:r>
-        <w:t xml:space="preserve">принимает на вход целое беззнаковое число и </w:t>
-      </w:r>
-      <w:r>
-        <w:t>умножает его на 16</w:t>
-      </w:r>
-      <w:r>
-        <w:t xml:space="preserve"> с помощью поразрядных операций. </w:t>
+        <w:t xml:space="preserve">принимает на вход целое беззнаковое число и умножает его на 16 с помощью </w:t>
+      </w:r>
+      <w:r>
+        <w:t>поразрядного сдвига.</w:t>
+      </w:r>
+      <w:r>
+        <w:t xml:space="preserve"> </w:t>
       </w:r>
     </w:p>
     <w:tbl>
@@ -3238,19 +3191,7 @@
               <w:t>//</w:t>
             </w:r>
             <w:r>
-              <w:t xml:space="preserve">Функция </w:t>
-            </w:r>
-            <w:r>
-              <w:t>умножения на 16</w:t>
-            </w:r>
-            <w:r>
-              <w:t xml:space="preserve"> с помощью поразрядных операций (упр. </w:t>
-            </w:r>
-            <w:r>
-              <w:t>3</w:t>
-            </w:r>
-            <w:r>
-              <w:t>)</w:t>
+              <w:t>Функция умножения на 16 с помощью поразрядных операций (упр. 3)</w:t>
             </w:r>
           </w:p>
           <w:p>
@@ -3368,7 +3309,10 @@
         <w:t xml:space="preserve">() </w:t>
       </w:r>
       <w:r>
-        <w:t xml:space="preserve">принимает на вход целое беззнаковое число и умножает его на 16 с помощью поразрядных операций. </w:t>
+        <w:t xml:space="preserve">принимает на вход целое беззнаковое число и умножает его на 16 </w:t>
+      </w:r>
+      <w:r>
+        <w:t>с помощью поразрядного сдвига.</w:t>
       </w:r>
     </w:p>
     <w:tbl>
@@ -3401,19 +3345,7 @@
               <w:t>//</w:t>
             </w:r>
             <w:r>
-              <w:t xml:space="preserve">Функция </w:t>
-            </w:r>
-            <w:r>
-              <w:t>деления</w:t>
-            </w:r>
-            <w:r>
-              <w:t xml:space="preserve"> на 16 с помощью поразрядных операций (упр. </w:t>
-            </w:r>
-            <w:r>
-              <w:t>4</w:t>
-            </w:r>
-            <w:r>
-              <w:t>)</w:t>
+              <w:t>Функция деления на 16 с помощью поразрядных операций (упр. 4)</w:t>
             </w:r>
           </w:p>
           <w:p>
@@ -3542,10 +3474,7 @@
         <w:t xml:space="preserve">) </w:t>
       </w:r>
       <w:r>
-        <w:t xml:space="preserve">принимает на вход целое беззнаковое число и </w:t>
-      </w:r>
-      <w:r>
-        <w:t xml:space="preserve">устанавливает </w:t>
+        <w:t xml:space="preserve">принимает на вход целое беззнаковое число и устанавливает </w:t>
       </w:r>
       <w:r>
         <w:rPr>
@@ -3562,16 +3491,7 @@
       </w:r>
       <w:proofErr w:type="spellEnd"/>
       <w:r>
-        <w:t xml:space="preserve"> бит в 0</w:t>
-      </w:r>
-      <w:r>
-        <w:t xml:space="preserve"> с помощью поразрядных операций</w:t>
-      </w:r>
-      <w:r>
-        <w:t xml:space="preserve"> и маски 1 (единица в младшем разряде)</w:t>
-      </w:r>
-      <w:r>
-        <w:t xml:space="preserve">. </w:t>
+        <w:t xml:space="preserve"> бит в 0 с помощью поразрядных операций и маски 1 (единица в младшем разряде). </w:t>
       </w:r>
     </w:p>
     <w:tbl>
@@ -3603,10 +3523,7 @@
               <w:t>//</w:t>
             </w:r>
             <w:r>
-              <w:t xml:space="preserve">Функция </w:t>
-            </w:r>
-            <w:r>
-              <w:t xml:space="preserve">установки </w:t>
+              <w:t xml:space="preserve">Функция установки </w:t>
             </w:r>
             <w:r>
               <w:rPr>
@@ -3618,22 +3535,7 @@
               <w:t>-</w:t>
             </w:r>
             <w:r>
-              <w:t xml:space="preserve">ого бита в 0 </w:t>
-            </w:r>
-            <w:r>
-              <w:t>с помощью поразрядных операций</w:t>
-            </w:r>
-            <w:r>
-              <w:t xml:space="preserve"> и маски 1</w:t>
-            </w:r>
-            <w:r>
-              <w:t xml:space="preserve"> (упр. </w:t>
-            </w:r>
-            <w:r>
-              <w:t>5</w:t>
-            </w:r>
-            <w:r>
-              <w:t>)</w:t>
+              <w:t>ого бита в 0 с помощью поразрядных операций и маски 1 (упр. 5)</w:t>
             </w:r>
           </w:p>
           <w:p>
@@ -3759,7 +3661,7 @@
         <w:spacing w:before="100" w:beforeAutospacing="1"/>
       </w:pPr>
       <w:r>
-        <w:t>*описание работы программы (пользовательского интерфейса) + скриншот интерфейса*</w:t>
+        <w:t>При запуске программы пользователю предоставляется выбор одного из пяти упражнений при помощи ввода чисел 1-5, любой другой введенный символ спровоцирует завершение программы.</w:t>
       </w:r>
     </w:p>
     <w:p>
@@ -3773,10 +3675,10 @@
           <w:noProof/>
         </w:rPr>
         <w:drawing>
-          <wp:inline distT="0" distB="0" distL="0" distR="0" wp14:anchorId="232C232E" wp14:editId="4415298D">
-            <wp:extent cx="5644385" cy="895350"/>
-            <wp:effectExtent l="0" t="0" r="0" b="0"/>
-            <wp:docPr id="1" name="Рисунок 1"/>
+          <wp:inline distT="0" distB="0" distL="0" distR="0" wp14:anchorId="5CAC12EE" wp14:editId="5BBB6F45">
+            <wp:extent cx="5940425" cy="1626870"/>
+            <wp:effectExtent l="0" t="0" r="3175" b="0"/>
+            <wp:docPr id="4" name="Рисунок 4"/>
             <wp:cNvGraphicFramePr>
               <a:graphicFrameLocks xmlns:a="http://schemas.openxmlformats.org/drawingml/2006/main" noChangeAspect="1"/>
             </wp:cNvGraphicFramePr>
@@ -3787,27 +3689,20 @@
                     <pic:cNvPr id="1" name=""/>
                     <pic:cNvPicPr/>
                   </pic:nvPicPr>
-                  <pic:blipFill rotWithShape="1">
+                  <pic:blipFill>
                     <a:blip r:embed="rId6"/>
-                    <a:srcRect r="32522" b="72547"/>
-                    <a:stretch/>
+                    <a:stretch>
+                      <a:fillRect/>
+                    </a:stretch>
                   </pic:blipFill>
-                  <pic:spPr bwMode="auto">
+                  <pic:spPr>
                     <a:xfrm>
                       <a:off x="0" y="0"/>
-                      <a:ext cx="5644800" cy="895416"/>
+                      <a:ext cx="5940425" cy="1626870"/>
                     </a:xfrm>
                     <a:prstGeom prst="rect">
                       <a:avLst/>
                     </a:prstGeom>
-                    <a:ln>
-                      <a:noFill/>
-                    </a:ln>
-                    <a:extLst>
-                      <a:ext uri="{53640926-AAD7-44D8-BBD7-CCE9431645EC}">
-                        <a14:shadowObscured xmlns:a14="http://schemas.microsoft.com/office/drawing/2010/main"/>
-                      </a:ext>
-                    </a:extLst>
                   </pic:spPr>
                 </pic:pic>
               </a:graphicData>
@@ -3867,23 +3762,7 @@
         <w:pStyle w:val="14-15"/>
       </w:pPr>
       <w:r>
-        <w:t xml:space="preserve">*описание </w:t>
-      </w:r>
-      <w:r>
-        <w:rPr>
-          <w:b/>
-          <w:bCs/>
-        </w:rPr>
-        <w:t>тестового прогона</w:t>
-      </w:r>
-      <w:r>
-        <w:t xml:space="preserve"> программы + скриншот</w:t>
-      </w:r>
-      <w:r>
-        <w:t>. Тестовый прогон – прогон на маленьком объеме входных данных, введенных вручную, программа должна выводить на экран ход решения, чтобы можно было это проверить</w:t>
-      </w:r>
-      <w:r>
-        <w:t>*</w:t>
+        <w:t>В силу простоты вычислений совместим тестовый прогон с рабочим, проверив каждое задание по одному разу.</w:t>
       </w:r>
     </w:p>
     <w:p>
@@ -3891,914 +3770,316 @@
         <w:pStyle w:val="14-15"/>
       </w:pPr>
       <w:r>
-        <w:t>*немного о том, как проводится</w:t>
+        <w:t xml:space="preserve">Все </w:t>
+      </w:r>
+      <w:r>
+        <w:t xml:space="preserve">функции получают на вход целое беззнаковое число, это сделано специально для того, чтобы не возникало изменение знака числа, например, </w:t>
+      </w:r>
+      <w:r>
+        <w:lastRenderedPageBreak/>
+        <w:t>при умножении на 16 (сдвига на 4 разряда влево).</w:t>
       </w:r>
       <w:r>
         <w:t xml:space="preserve"> </w:t>
       </w:r>
       <w:r>
-        <w:rPr>
-          <w:b/>
-          <w:bCs/>
-        </w:rPr>
-        <w:t>рабочий прогон программы</w:t>
-      </w:r>
-      <w:r>
-        <w:t xml:space="preserve">, о </w:t>
-      </w:r>
-      <w:r>
-        <w:t>покрываемых</w:t>
-      </w:r>
-      <w:r>
-        <w:t xml:space="preserve"> случаях</w:t>
-      </w:r>
-      <w:r>
-        <w:t xml:space="preserve"> входных данных, о том, на каких объемах входных данных проводится тестирование </w:t>
-      </w:r>
-      <w:r>
-        <w:t>+ скриншот</w:t>
-      </w:r>
-      <w:r>
-        <w:t>*</w:t>
+        <w:t>Проведем тестирование каждого элемента программы</w:t>
+      </w:r>
+      <w:r>
+        <w:t xml:space="preserve"> на двух пограничных наборах и одном произвольном</w:t>
+      </w:r>
+      <w:r>
+        <w:t>:</w:t>
       </w:r>
     </w:p>
     <w:p>
       <w:pPr>
         <w:pStyle w:val="14-15"/>
-      </w:pPr>
-      <w:r>
-        <w:lastRenderedPageBreak/>
-        <w:t xml:space="preserve">*полученные таблицы </w:t>
-      </w:r>
-      <w:r>
-        <w:t xml:space="preserve">рабочих </w:t>
-      </w:r>
-      <w:r>
-        <w:t>тестов</w:t>
-      </w:r>
-      <w:r>
-        <w:t>. С теоретической, практической сложностями и их отношением</w:t>
-      </w:r>
-      <w:r>
-        <w:t>*</w:t>
+        <w:spacing w:after="0" w:afterAutospacing="0"/>
+        <w:jc w:val="center"/>
+        <w:rPr>
+          <w:noProof/>
+        </w:rPr>
+      </w:pPr>
+      <w:r>
+        <w:rPr>
+          <w:noProof/>
+        </w:rPr>
+        <w:drawing>
+          <wp:inline distT="0" distB="0" distL="0" distR="0" wp14:anchorId="36F6E58E" wp14:editId="2C5E531A">
+            <wp:extent cx="5940425" cy="2112010"/>
+            <wp:effectExtent l="0" t="0" r="3175" b="2540"/>
+            <wp:docPr id="1" name="Рисунок 1"/>
+            <wp:cNvGraphicFramePr>
+              <a:graphicFrameLocks xmlns:a="http://schemas.openxmlformats.org/drawingml/2006/main" noChangeAspect="1"/>
+            </wp:cNvGraphicFramePr>
+            <a:graphic xmlns:a="http://schemas.openxmlformats.org/drawingml/2006/main">
+              <a:graphicData uri="http://schemas.openxmlformats.org/drawingml/2006/picture">
+                <pic:pic xmlns:pic="http://schemas.openxmlformats.org/drawingml/2006/picture">
+                  <pic:nvPicPr>
+                    <pic:cNvPr id="1" name=""/>
+                    <pic:cNvPicPr/>
+                  </pic:nvPicPr>
+                  <pic:blipFill>
+                    <a:blip r:embed="rId7"/>
+                    <a:stretch>
+                      <a:fillRect/>
+                    </a:stretch>
+                  </pic:blipFill>
+                  <pic:spPr>
+                    <a:xfrm>
+                      <a:off x="0" y="0"/>
+                      <a:ext cx="5940425" cy="2112010"/>
+                    </a:xfrm>
+                    <a:prstGeom prst="rect">
+                      <a:avLst/>
+                    </a:prstGeom>
+                  </pic:spPr>
+                </pic:pic>
+              </a:graphicData>
+            </a:graphic>
+          </wp:inline>
+        </w:drawing>
       </w:r>
     </w:p>
     <w:p>
       <w:pPr>
-        <w:spacing w:before="100" w:beforeAutospacing="1" w:after="0" w:line="360" w:lineRule="auto"/>
-        <w:jc w:val="right"/>
+        <w:pStyle w:val="14-15"/>
+        <w:jc w:val="center"/>
+      </w:pPr>
+      <w:r>
+        <w:t xml:space="preserve">Рисунок </w:t>
+      </w:r>
+      <w:r>
+        <w:t>2</w:t>
+      </w:r>
+      <w:r>
+        <w:t xml:space="preserve">. </w:t>
+      </w:r>
+      <w:r>
+        <w:t>Тестирование задания 1</w:t>
+      </w:r>
+    </w:p>
+    <w:p>
+      <w:pPr>
+        <w:pStyle w:val="14-15"/>
+        <w:spacing w:after="0" w:afterAutospacing="0"/>
+        <w:jc w:val="center"/>
+      </w:pPr>
+      <w:r>
         <w:rPr>
-          <w:rFonts w:ascii="Times New Roman" w:hAnsi="Times New Roman" w:cs="Times New Roman"/>
-          <w:sz w:val="28"/>
-          <w:szCs w:val="28"/>
+          <w:noProof/>
         </w:rPr>
+        <w:drawing>
+          <wp:inline distT="0" distB="0" distL="0" distR="0" wp14:anchorId="526BA9F5" wp14:editId="5EEA29FF">
+            <wp:extent cx="5940425" cy="4923790"/>
+            <wp:effectExtent l="0" t="0" r="3175" b="0"/>
+            <wp:docPr id="5" name="Рисунок 5"/>
+            <wp:cNvGraphicFramePr>
+              <a:graphicFrameLocks xmlns:a="http://schemas.openxmlformats.org/drawingml/2006/main" noChangeAspect="1"/>
+            </wp:cNvGraphicFramePr>
+            <a:graphic xmlns:a="http://schemas.openxmlformats.org/drawingml/2006/main">
+              <a:graphicData uri="http://schemas.openxmlformats.org/drawingml/2006/picture">
+                <pic:pic xmlns:pic="http://schemas.openxmlformats.org/drawingml/2006/picture">
+                  <pic:nvPicPr>
+                    <pic:cNvPr id="1" name=""/>
+                    <pic:cNvPicPr/>
+                  </pic:nvPicPr>
+                  <pic:blipFill>
+                    <a:blip r:embed="rId8"/>
+                    <a:stretch>
+                      <a:fillRect/>
+                    </a:stretch>
+                  </pic:blipFill>
+                  <pic:spPr>
+                    <a:xfrm>
+                      <a:off x="0" y="0"/>
+                      <a:ext cx="5940425" cy="4923790"/>
+                    </a:xfrm>
+                    <a:prstGeom prst="rect">
+                      <a:avLst/>
+                    </a:prstGeom>
+                  </pic:spPr>
+                </pic:pic>
+              </a:graphicData>
+            </a:graphic>
+          </wp:inline>
+        </w:drawing>
+      </w:r>
+    </w:p>
+    <w:p>
+      <w:pPr>
+        <w:pStyle w:val="14-15"/>
+        <w:jc w:val="center"/>
+      </w:pPr>
+      <w:r>
+        <w:t>Рисунок 3. Тестирование задания 2</w:t>
+      </w:r>
+    </w:p>
+    <w:p>
+      <w:pPr>
+        <w:pStyle w:val="14-15"/>
+        <w:spacing w:after="0" w:afterAutospacing="0"/>
+        <w:jc w:val="center"/>
       </w:pPr>
       <w:r>
         <w:rPr>
-          <w:rFonts w:ascii="Times New Roman" w:hAnsi="Times New Roman" w:cs="Times New Roman"/>
-          <w:sz w:val="28"/>
-          <w:szCs w:val="28"/>
+          <w:noProof/>
         </w:rPr>
-        <w:t xml:space="preserve">Таблица </w:t>
-      </w:r>
+        <w:lastRenderedPageBreak/>
+        <w:drawing>
+          <wp:inline distT="0" distB="0" distL="0" distR="0" wp14:anchorId="6DB33D38" wp14:editId="5CFA683C">
+            <wp:extent cx="5940425" cy="5580380"/>
+            <wp:effectExtent l="0" t="0" r="3175" b="1270"/>
+            <wp:docPr id="6" name="Рисунок 6"/>
+            <wp:cNvGraphicFramePr>
+              <a:graphicFrameLocks xmlns:a="http://schemas.openxmlformats.org/drawingml/2006/main" noChangeAspect="1"/>
+            </wp:cNvGraphicFramePr>
+            <a:graphic xmlns:a="http://schemas.openxmlformats.org/drawingml/2006/main">
+              <a:graphicData uri="http://schemas.openxmlformats.org/drawingml/2006/picture">
+                <pic:pic xmlns:pic="http://schemas.openxmlformats.org/drawingml/2006/picture">
+                  <pic:nvPicPr>
+                    <pic:cNvPr id="1" name=""/>
+                    <pic:cNvPicPr/>
+                  </pic:nvPicPr>
+                  <pic:blipFill>
+                    <a:blip r:embed="rId9"/>
+                    <a:stretch>
+                      <a:fillRect/>
+                    </a:stretch>
+                  </pic:blipFill>
+                  <pic:spPr>
+                    <a:xfrm>
+                      <a:off x="0" y="0"/>
+                      <a:ext cx="5940425" cy="5580380"/>
+                    </a:xfrm>
+                    <a:prstGeom prst="rect">
+                      <a:avLst/>
+                    </a:prstGeom>
+                  </pic:spPr>
+                </pic:pic>
+              </a:graphicData>
+            </a:graphic>
+          </wp:inline>
+        </w:drawing>
+      </w:r>
+    </w:p>
+    <w:p>
+      <w:pPr>
+        <w:pStyle w:val="14-15"/>
+        <w:jc w:val="center"/>
+      </w:pPr>
+      <w:r>
+        <w:t>Рисунок 4. Тестирование задания 3</w:t>
+      </w:r>
+    </w:p>
+    <w:p>
+      <w:pPr>
+        <w:pStyle w:val="14-15"/>
+        <w:spacing w:after="0" w:afterAutospacing="0"/>
+        <w:jc w:val="center"/>
+      </w:pPr>
       <w:r>
         <w:rPr>
-          <w:rFonts w:ascii="Times New Roman" w:hAnsi="Times New Roman" w:cs="Times New Roman"/>
-          <w:sz w:val="28"/>
-          <w:szCs w:val="28"/>
+          <w:noProof/>
         </w:rPr>
-        <w:t>1</w:t>
-      </w:r>
+        <w:lastRenderedPageBreak/>
+        <w:drawing>
+          <wp:inline distT="0" distB="0" distL="0" distR="0" wp14:anchorId="7F8389AF" wp14:editId="5F69176C">
+            <wp:extent cx="5940425" cy="5072380"/>
+            <wp:effectExtent l="0" t="0" r="3175" b="0"/>
+            <wp:docPr id="7" name="Рисунок 7"/>
+            <wp:cNvGraphicFramePr>
+              <a:graphicFrameLocks xmlns:a="http://schemas.openxmlformats.org/drawingml/2006/main" noChangeAspect="1"/>
+            </wp:cNvGraphicFramePr>
+            <a:graphic xmlns:a="http://schemas.openxmlformats.org/drawingml/2006/main">
+              <a:graphicData uri="http://schemas.openxmlformats.org/drawingml/2006/picture">
+                <pic:pic xmlns:pic="http://schemas.openxmlformats.org/drawingml/2006/picture">
+                  <pic:nvPicPr>
+                    <pic:cNvPr id="1" name=""/>
+                    <pic:cNvPicPr/>
+                  </pic:nvPicPr>
+                  <pic:blipFill>
+                    <a:blip r:embed="rId10"/>
+                    <a:stretch>
+                      <a:fillRect/>
+                    </a:stretch>
+                  </pic:blipFill>
+                  <pic:spPr>
+                    <a:xfrm>
+                      <a:off x="0" y="0"/>
+                      <a:ext cx="5940425" cy="5072380"/>
+                    </a:xfrm>
+                    <a:prstGeom prst="rect">
+                      <a:avLst/>
+                    </a:prstGeom>
+                  </pic:spPr>
+                </pic:pic>
+              </a:graphicData>
+            </a:graphic>
+          </wp:inline>
+        </w:drawing>
+      </w:r>
+    </w:p>
+    <w:p>
+      <w:pPr>
+        <w:pStyle w:val="14-15"/>
+        <w:jc w:val="center"/>
+      </w:pPr>
+      <w:r>
+        <w:t>Рисунок 5. Тестирование задания 4</w:t>
+      </w:r>
+    </w:p>
+    <w:p>
+      <w:pPr>
+        <w:pStyle w:val="14-15"/>
+        <w:jc w:val="center"/>
+      </w:pPr>
       <w:r>
         <w:rPr>
-          <w:rFonts w:ascii="Times New Roman" w:hAnsi="Times New Roman" w:cs="Times New Roman"/>
-          <w:sz w:val="28"/>
-          <w:szCs w:val="28"/>
+          <w:noProof/>
         </w:rPr>
-        <w:t xml:space="preserve">. </w:t>
-      </w:r>
-      <w:r>
-        <w:rPr>
-          <w:rFonts w:ascii="Times New Roman" w:hAnsi="Times New Roman" w:cs="Times New Roman"/>
-          <w:sz w:val="28"/>
-          <w:szCs w:val="28"/>
-        </w:rPr>
-        <w:t>Рабочий прогон программы</w:t>
+        <w:lastRenderedPageBreak/>
+        <w:drawing>
+          <wp:inline distT="0" distB="0" distL="0" distR="0" wp14:anchorId="4587F882" wp14:editId="6B6F72C1">
+            <wp:extent cx="5940425" cy="6056630"/>
+            <wp:effectExtent l="0" t="0" r="3175" b="1270"/>
+            <wp:docPr id="8" name="Рисунок 8"/>
+            <wp:cNvGraphicFramePr>
+              <a:graphicFrameLocks xmlns:a="http://schemas.openxmlformats.org/drawingml/2006/main" noChangeAspect="1"/>
+            </wp:cNvGraphicFramePr>
+            <a:graphic xmlns:a="http://schemas.openxmlformats.org/drawingml/2006/main">
+              <a:graphicData uri="http://schemas.openxmlformats.org/drawingml/2006/picture">
+                <pic:pic xmlns:pic="http://schemas.openxmlformats.org/drawingml/2006/picture">
+                  <pic:nvPicPr>
+                    <pic:cNvPr id="1" name=""/>
+                    <pic:cNvPicPr/>
+                  </pic:nvPicPr>
+                  <pic:blipFill>
+                    <a:blip r:embed="rId11"/>
+                    <a:stretch>
+                      <a:fillRect/>
+                    </a:stretch>
+                  </pic:blipFill>
+                  <pic:spPr>
+                    <a:xfrm>
+                      <a:off x="0" y="0"/>
+                      <a:ext cx="5940425" cy="6056630"/>
+                    </a:xfrm>
+                    <a:prstGeom prst="rect">
+                      <a:avLst/>
+                    </a:prstGeom>
+                  </pic:spPr>
+                </pic:pic>
+              </a:graphicData>
+            </a:graphic>
+          </wp:inline>
+        </w:drawing>
+      </w:r>
+      <w:r>
+        <w:t>Рисунок 6. Тестирование задания 5</w:t>
       </w:r>
     </w:p>
-    <w:tbl>
-      <w:tblPr>
-        <w:tblW w:w="0" w:type="auto"/>
-        <w:jc w:val="center"/>
-        <w:tblBorders>
-          <w:top w:val="single" w:sz="4" w:space="0" w:color="auto"/>
-          <w:left w:val="single" w:sz="4" w:space="0" w:color="auto"/>
-          <w:bottom w:val="single" w:sz="4" w:space="0" w:color="auto"/>
-          <w:right w:val="single" w:sz="4" w:space="0" w:color="auto"/>
-          <w:insideH w:val="single" w:sz="4" w:space="0" w:color="auto"/>
-          <w:insideV w:val="single" w:sz="4" w:space="0" w:color="auto"/>
-        </w:tblBorders>
-        <w:tblLook w:val="04A0" w:firstRow="1" w:lastRow="0" w:firstColumn="1" w:lastColumn="0" w:noHBand="0" w:noVBand="1"/>
-      </w:tblPr>
-      <w:tblGrid>
-        <w:gridCol w:w="1713"/>
-        <w:gridCol w:w="1896"/>
-        <w:gridCol w:w="2103"/>
-        <w:gridCol w:w="1793"/>
-      </w:tblGrid>
-      <w:tr>
-        <w:trPr>
-          <w:jc w:val="center"/>
-        </w:trPr>
-        <w:tc>
-          <w:tcPr>
-            <w:tcW w:w="1713" w:type="dxa"/>
-            <w:shd w:val="clear" w:color="auto" w:fill="auto"/>
-            <w:vAlign w:val="center"/>
-          </w:tcPr>
-          <w:p>
-            <w:pPr>
-              <w:spacing w:after="0"/>
-              <w:jc w:val="center"/>
-              <w:rPr>
-                <w:rFonts w:ascii="Times New Roman" w:hAnsi="Times New Roman" w:cs="Times New Roman"/>
-                <w:b/>
-                <w:sz w:val="28"/>
-                <w:szCs w:val="28"/>
-              </w:rPr>
-            </w:pPr>
-            <w:r>
-              <w:rPr>
-                <w:rFonts w:ascii="Times New Roman" w:hAnsi="Times New Roman" w:cs="Times New Roman"/>
-                <w:b/>
-                <w:sz w:val="28"/>
-                <w:szCs w:val="28"/>
-              </w:rPr>
-              <w:t>Количество элементов</w:t>
-            </w:r>
-          </w:p>
-        </w:tc>
-        <w:tc>
-          <w:tcPr>
-            <w:tcW w:w="1896" w:type="dxa"/>
-            <w:shd w:val="clear" w:color="auto" w:fill="auto"/>
-            <w:vAlign w:val="center"/>
-          </w:tcPr>
-          <w:p>
-            <w:pPr>
-              <w:spacing w:after="0"/>
-              <w:jc w:val="center"/>
-              <w:rPr>
-                <w:rFonts w:ascii="Times New Roman" w:hAnsi="Times New Roman" w:cs="Times New Roman"/>
-                <w:b/>
-                <w:sz w:val="28"/>
-                <w:szCs w:val="28"/>
-              </w:rPr>
-            </w:pPr>
-            <w:r>
-              <w:rPr>
-                <w:rFonts w:ascii="Times New Roman" w:hAnsi="Times New Roman" w:cs="Times New Roman"/>
-                <w:b/>
-                <w:sz w:val="28"/>
-                <w:szCs w:val="28"/>
-              </w:rPr>
-              <w:t>Тэ(</w:t>
-            </w:r>
-            <w:r>
-              <w:rPr>
-                <w:rFonts w:ascii="Times New Roman" w:hAnsi="Times New Roman" w:cs="Times New Roman"/>
-                <w:b/>
-                <w:sz w:val="28"/>
-                <w:szCs w:val="28"/>
-                <w:lang w:val="en-US"/>
-              </w:rPr>
-              <w:t>n</w:t>
-            </w:r>
-            <w:r>
-              <w:rPr>
-                <w:rFonts w:ascii="Times New Roman" w:hAnsi="Times New Roman" w:cs="Times New Roman"/>
-                <w:b/>
-                <w:sz w:val="28"/>
-                <w:szCs w:val="28"/>
-              </w:rPr>
-              <w:t>)</w:t>
-            </w:r>
-            <w:r>
-              <w:rPr>
-                <w:rFonts w:ascii="Times New Roman" w:hAnsi="Times New Roman" w:cs="Times New Roman"/>
-                <w:b/>
-                <w:sz w:val="28"/>
-                <w:szCs w:val="28"/>
-              </w:rPr>
-              <w:t>=С+М</w:t>
-            </w:r>
-          </w:p>
-        </w:tc>
-        <w:tc>
-          <w:tcPr>
-            <w:tcW w:w="2103" w:type="dxa"/>
-            <w:shd w:val="clear" w:color="auto" w:fill="auto"/>
-            <w:vAlign w:val="center"/>
-          </w:tcPr>
-          <w:p>
-            <w:pPr>
-              <w:spacing w:after="0"/>
-              <w:jc w:val="center"/>
-              <w:rPr>
-                <w:rFonts w:ascii="Times New Roman" w:hAnsi="Times New Roman" w:cs="Times New Roman"/>
-                <w:b/>
-                <w:sz w:val="28"/>
-                <w:szCs w:val="28"/>
-              </w:rPr>
-            </w:pPr>
-            <w:r>
-              <w:rPr>
-                <w:rFonts w:ascii="Times New Roman" w:hAnsi="Times New Roman" w:cs="Times New Roman"/>
-                <w:b/>
-                <w:sz w:val="28"/>
-                <w:szCs w:val="28"/>
-              </w:rPr>
-              <w:t>Т</w:t>
-            </w:r>
-            <w:r>
-              <w:rPr>
-                <w:rFonts w:ascii="Times New Roman" w:hAnsi="Times New Roman" w:cs="Times New Roman"/>
-                <w:b/>
-                <w:sz w:val="28"/>
-                <w:szCs w:val="28"/>
-              </w:rPr>
-              <w:t>а</w:t>
-            </w:r>
-            <w:r>
-              <w:rPr>
-                <w:rFonts w:ascii="Times New Roman" w:hAnsi="Times New Roman" w:cs="Times New Roman"/>
-                <w:b/>
-                <w:sz w:val="28"/>
-                <w:szCs w:val="28"/>
-              </w:rPr>
-              <w:t>(</w:t>
-            </w:r>
-            <w:r>
-              <w:rPr>
-                <w:rFonts w:ascii="Times New Roman" w:hAnsi="Times New Roman" w:cs="Times New Roman"/>
-                <w:b/>
-                <w:sz w:val="28"/>
-                <w:szCs w:val="28"/>
-                <w:lang w:val="en-US"/>
-              </w:rPr>
-              <w:t>n</w:t>
-            </w:r>
-            <w:r>
-              <w:rPr>
-                <w:rFonts w:ascii="Times New Roman" w:hAnsi="Times New Roman" w:cs="Times New Roman"/>
-                <w:b/>
-                <w:sz w:val="28"/>
-                <w:szCs w:val="28"/>
-              </w:rPr>
-              <w:t>)</w:t>
-            </w:r>
-            <w:r>
-              <w:rPr>
-                <w:rFonts w:ascii="Times New Roman" w:hAnsi="Times New Roman" w:cs="Times New Roman"/>
-                <w:b/>
-                <w:sz w:val="28"/>
-                <w:szCs w:val="28"/>
-              </w:rPr>
-              <w:t>=</w:t>
-            </w:r>
-            <w:r>
-              <w:rPr>
-                <w:rFonts w:ascii="Times New Roman" w:hAnsi="Times New Roman" w:cs="Times New Roman"/>
-                <w:b/>
-                <w:sz w:val="28"/>
-                <w:szCs w:val="28"/>
-                <w:lang w:val="en-US"/>
-              </w:rPr>
-              <w:t>n</w:t>
-            </w:r>
-            <w:r>
-              <w:rPr>
-                <w:rFonts w:ascii="Times New Roman" w:hAnsi="Times New Roman" w:cs="Times New Roman"/>
-                <w:b/>
-                <w:sz w:val="28"/>
-                <w:szCs w:val="28"/>
-                <w:vertAlign w:val="superscript"/>
-              </w:rPr>
-              <w:t>2</w:t>
-            </w:r>
-          </w:p>
-        </w:tc>
-        <w:tc>
-          <w:tcPr>
-            <w:tcW w:w="1793" w:type="dxa"/>
-            <w:shd w:val="clear" w:color="auto" w:fill="auto"/>
-            <w:vAlign w:val="center"/>
-          </w:tcPr>
-          <w:p>
-            <w:pPr>
-              <w:spacing w:after="0"/>
-              <w:jc w:val="center"/>
-              <w:rPr>
-                <w:rFonts w:ascii="Times New Roman" w:hAnsi="Times New Roman" w:cs="Times New Roman"/>
-                <w:b/>
-                <w:sz w:val="28"/>
-                <w:szCs w:val="28"/>
-              </w:rPr>
-            </w:pPr>
-            <w:r>
-              <w:rPr>
-                <w:rFonts w:ascii="Times New Roman" w:hAnsi="Times New Roman" w:cs="Times New Roman"/>
-                <w:b/>
-                <w:sz w:val="28"/>
-                <w:szCs w:val="28"/>
-              </w:rPr>
-              <w:t>Тэ(</w:t>
-            </w:r>
-            <w:r>
-              <w:rPr>
-                <w:rFonts w:ascii="Times New Roman" w:hAnsi="Times New Roman" w:cs="Times New Roman"/>
-                <w:b/>
-                <w:sz w:val="28"/>
-                <w:szCs w:val="28"/>
-                <w:lang w:val="en-US"/>
-              </w:rPr>
-              <w:t>n</w:t>
-            </w:r>
-            <w:r>
-              <w:rPr>
-                <w:rFonts w:ascii="Times New Roman" w:hAnsi="Times New Roman" w:cs="Times New Roman"/>
-                <w:b/>
-                <w:sz w:val="28"/>
-                <w:szCs w:val="28"/>
-              </w:rPr>
-              <w:t>)/Т</w:t>
-            </w:r>
-            <w:r>
-              <w:rPr>
-                <w:rFonts w:ascii="Times New Roman" w:hAnsi="Times New Roman" w:cs="Times New Roman"/>
-                <w:b/>
-                <w:sz w:val="28"/>
-                <w:szCs w:val="28"/>
-              </w:rPr>
-              <w:t>а</w:t>
-            </w:r>
-            <w:r>
-              <w:rPr>
-                <w:rFonts w:ascii="Times New Roman" w:hAnsi="Times New Roman" w:cs="Times New Roman"/>
-                <w:b/>
-                <w:sz w:val="28"/>
-                <w:szCs w:val="28"/>
-              </w:rPr>
-              <w:t>(</w:t>
-            </w:r>
-            <w:r>
-              <w:rPr>
-                <w:rFonts w:ascii="Times New Roman" w:hAnsi="Times New Roman" w:cs="Times New Roman"/>
-                <w:b/>
-                <w:sz w:val="28"/>
-                <w:szCs w:val="28"/>
-                <w:lang w:val="en-US"/>
-              </w:rPr>
-              <w:t>n</w:t>
-            </w:r>
-            <w:r>
-              <w:rPr>
-                <w:rFonts w:ascii="Times New Roman" w:hAnsi="Times New Roman" w:cs="Times New Roman"/>
-                <w:b/>
-                <w:sz w:val="28"/>
-                <w:szCs w:val="28"/>
-              </w:rPr>
-              <w:t>)</w:t>
-            </w:r>
-          </w:p>
-        </w:tc>
-      </w:tr>
-      <w:tr>
-        <w:trPr>
-          <w:jc w:val="center"/>
-        </w:trPr>
-        <w:tc>
-          <w:tcPr>
-            <w:tcW w:w="1713" w:type="dxa"/>
-            <w:shd w:val="clear" w:color="auto" w:fill="auto"/>
-          </w:tcPr>
-          <w:p>
-            <w:pPr>
-              <w:spacing w:after="0"/>
-              <w:jc w:val="center"/>
-              <w:rPr>
-                <w:rFonts w:ascii="Times New Roman" w:hAnsi="Times New Roman" w:cs="Times New Roman"/>
-                <w:sz w:val="28"/>
-                <w:szCs w:val="28"/>
-              </w:rPr>
-            </w:pPr>
-            <w:r>
-              <w:rPr>
-                <w:rFonts w:ascii="Times New Roman" w:hAnsi="Times New Roman" w:cs="Times New Roman"/>
-                <w:sz w:val="28"/>
-                <w:szCs w:val="28"/>
-              </w:rPr>
-              <w:t>1000</w:t>
-            </w:r>
-          </w:p>
-        </w:tc>
-        <w:tc>
-          <w:tcPr>
-            <w:tcW w:w="1896" w:type="dxa"/>
-            <w:shd w:val="clear" w:color="auto" w:fill="auto"/>
-          </w:tcPr>
-          <w:p>
-            <w:pPr>
-              <w:spacing w:after="0"/>
-              <w:jc w:val="center"/>
-              <w:rPr>
-                <w:rFonts w:ascii="Times New Roman" w:hAnsi="Times New Roman" w:cs="Times New Roman"/>
-                <w:sz w:val="28"/>
-                <w:szCs w:val="28"/>
-              </w:rPr>
-            </w:pPr>
-            <w:r>
-              <w:rPr>
-                <w:rFonts w:ascii="Times New Roman" w:hAnsi="Times New Roman" w:cs="Times New Roman"/>
-                <w:sz w:val="28"/>
-                <w:szCs w:val="28"/>
-              </w:rPr>
-              <w:t>747185</w:t>
-            </w:r>
-          </w:p>
-        </w:tc>
-        <w:tc>
-          <w:tcPr>
-            <w:tcW w:w="2103" w:type="dxa"/>
-            <w:shd w:val="clear" w:color="auto" w:fill="auto"/>
-          </w:tcPr>
-          <w:p>
-            <w:pPr>
-              <w:spacing w:after="0"/>
-              <w:jc w:val="center"/>
-              <w:rPr>
-                <w:rFonts w:ascii="Times New Roman" w:hAnsi="Times New Roman" w:cs="Times New Roman"/>
-                <w:sz w:val="28"/>
-                <w:szCs w:val="28"/>
-              </w:rPr>
-            </w:pPr>
-            <w:r>
-              <w:rPr>
-                <w:rFonts w:ascii="Times New Roman" w:hAnsi="Times New Roman" w:cs="Times New Roman"/>
-                <w:sz w:val="28"/>
-                <w:szCs w:val="28"/>
-              </w:rPr>
-              <w:t>1000000</w:t>
-            </w:r>
-          </w:p>
-        </w:tc>
-        <w:tc>
-          <w:tcPr>
-            <w:tcW w:w="1793" w:type="dxa"/>
-            <w:shd w:val="clear" w:color="auto" w:fill="auto"/>
-          </w:tcPr>
-          <w:p>
-            <w:pPr>
-              <w:spacing w:after="0"/>
-              <w:jc w:val="center"/>
-              <w:rPr>
-                <w:rFonts w:ascii="Times New Roman" w:hAnsi="Times New Roman" w:cs="Times New Roman"/>
-                <w:sz w:val="28"/>
-                <w:szCs w:val="28"/>
-              </w:rPr>
-            </w:pPr>
-            <w:r>
-              <w:rPr>
-                <w:rFonts w:ascii="Times New Roman" w:hAnsi="Times New Roman" w:cs="Times New Roman"/>
-                <w:sz w:val="28"/>
-                <w:szCs w:val="28"/>
-              </w:rPr>
-              <w:t>0,747185</w:t>
-            </w:r>
-          </w:p>
-        </w:tc>
-      </w:tr>
-      <w:tr>
-        <w:trPr>
-          <w:jc w:val="center"/>
-        </w:trPr>
-        <w:tc>
-          <w:tcPr>
-            <w:tcW w:w="1713" w:type="dxa"/>
-            <w:shd w:val="clear" w:color="auto" w:fill="auto"/>
-          </w:tcPr>
-          <w:p>
-            <w:pPr>
-              <w:spacing w:after="0"/>
-              <w:jc w:val="center"/>
-              <w:rPr>
-                <w:rFonts w:ascii="Times New Roman" w:hAnsi="Times New Roman" w:cs="Times New Roman"/>
-                <w:sz w:val="28"/>
-                <w:szCs w:val="28"/>
-              </w:rPr>
-            </w:pPr>
-            <w:r>
-              <w:rPr>
-                <w:rFonts w:ascii="Times New Roman" w:hAnsi="Times New Roman" w:cs="Times New Roman"/>
-                <w:sz w:val="28"/>
-                <w:szCs w:val="28"/>
-              </w:rPr>
-              <w:t>2000</w:t>
-            </w:r>
-          </w:p>
-        </w:tc>
-        <w:tc>
-          <w:tcPr>
-            <w:tcW w:w="1896" w:type="dxa"/>
-            <w:shd w:val="clear" w:color="auto" w:fill="auto"/>
-          </w:tcPr>
-          <w:p>
-            <w:pPr>
-              <w:spacing w:after="0"/>
-              <w:jc w:val="center"/>
-              <w:rPr>
-                <w:rFonts w:ascii="Times New Roman" w:hAnsi="Times New Roman" w:cs="Times New Roman"/>
-                <w:sz w:val="28"/>
-                <w:szCs w:val="28"/>
-              </w:rPr>
-            </w:pPr>
-            <w:r>
-              <w:rPr>
-                <w:rFonts w:ascii="Times New Roman" w:hAnsi="Times New Roman" w:cs="Times New Roman"/>
-                <w:sz w:val="28"/>
-                <w:szCs w:val="28"/>
-              </w:rPr>
-              <w:t>2976977</w:t>
-            </w:r>
-          </w:p>
-        </w:tc>
-        <w:tc>
-          <w:tcPr>
-            <w:tcW w:w="2103" w:type="dxa"/>
-            <w:shd w:val="clear" w:color="auto" w:fill="auto"/>
-          </w:tcPr>
-          <w:p>
-            <w:pPr>
-              <w:spacing w:after="0"/>
-              <w:jc w:val="center"/>
-              <w:rPr>
-                <w:rFonts w:ascii="Times New Roman" w:hAnsi="Times New Roman" w:cs="Times New Roman"/>
-                <w:sz w:val="28"/>
-                <w:szCs w:val="28"/>
-              </w:rPr>
-            </w:pPr>
-            <w:r>
-              <w:rPr>
-                <w:rFonts w:ascii="Times New Roman" w:hAnsi="Times New Roman" w:cs="Times New Roman"/>
-                <w:sz w:val="28"/>
-                <w:szCs w:val="28"/>
-              </w:rPr>
-              <w:t>4000000</w:t>
-            </w:r>
-          </w:p>
-        </w:tc>
-        <w:tc>
-          <w:tcPr>
-            <w:tcW w:w="1793" w:type="dxa"/>
-            <w:shd w:val="clear" w:color="auto" w:fill="auto"/>
-          </w:tcPr>
-          <w:p>
-            <w:pPr>
-              <w:spacing w:after="0"/>
-              <w:jc w:val="center"/>
-              <w:rPr>
-                <w:rFonts w:ascii="Times New Roman" w:hAnsi="Times New Roman" w:cs="Times New Roman"/>
-                <w:sz w:val="28"/>
-                <w:szCs w:val="28"/>
-              </w:rPr>
-            </w:pPr>
-            <w:r>
-              <w:rPr>
-                <w:rFonts w:ascii="Times New Roman" w:hAnsi="Times New Roman" w:cs="Times New Roman"/>
-                <w:sz w:val="28"/>
-                <w:szCs w:val="28"/>
-              </w:rPr>
-              <w:t>0,744244</w:t>
-            </w:r>
-          </w:p>
-        </w:tc>
-      </w:tr>
-      <w:tr>
-        <w:trPr>
-          <w:jc w:val="center"/>
-        </w:trPr>
-        <w:tc>
-          <w:tcPr>
-            <w:tcW w:w="1713" w:type="dxa"/>
-            <w:shd w:val="clear" w:color="auto" w:fill="auto"/>
-          </w:tcPr>
-          <w:p>
-            <w:pPr>
-              <w:spacing w:after="0"/>
-              <w:jc w:val="center"/>
-              <w:rPr>
-                <w:rFonts w:ascii="Times New Roman" w:hAnsi="Times New Roman" w:cs="Times New Roman"/>
-                <w:sz w:val="28"/>
-                <w:szCs w:val="28"/>
-              </w:rPr>
-            </w:pPr>
-            <w:r>
-              <w:rPr>
-                <w:rFonts w:ascii="Times New Roman" w:hAnsi="Times New Roman" w:cs="Times New Roman"/>
-                <w:sz w:val="28"/>
-                <w:szCs w:val="28"/>
-              </w:rPr>
-              <w:t>3000</w:t>
-            </w:r>
-          </w:p>
-        </w:tc>
-        <w:tc>
-          <w:tcPr>
-            <w:tcW w:w="1896" w:type="dxa"/>
-            <w:shd w:val="clear" w:color="auto" w:fill="auto"/>
-          </w:tcPr>
-          <w:p>
-            <w:pPr>
-              <w:spacing w:after="0"/>
-              <w:jc w:val="center"/>
-              <w:rPr>
-                <w:rFonts w:ascii="Times New Roman" w:hAnsi="Times New Roman" w:cs="Times New Roman"/>
-                <w:sz w:val="28"/>
-                <w:szCs w:val="28"/>
-              </w:rPr>
-            </w:pPr>
-            <w:r>
-              <w:rPr>
-                <w:rFonts w:ascii="Times New Roman" w:hAnsi="Times New Roman" w:cs="Times New Roman"/>
-                <w:sz w:val="28"/>
-                <w:szCs w:val="28"/>
-              </w:rPr>
-              <w:t>6678520</w:t>
-            </w:r>
-          </w:p>
-        </w:tc>
-        <w:tc>
-          <w:tcPr>
-            <w:tcW w:w="2103" w:type="dxa"/>
-            <w:shd w:val="clear" w:color="auto" w:fill="auto"/>
-          </w:tcPr>
-          <w:p>
-            <w:pPr>
-              <w:spacing w:after="0"/>
-              <w:jc w:val="center"/>
-              <w:rPr>
-                <w:rFonts w:ascii="Times New Roman" w:hAnsi="Times New Roman" w:cs="Times New Roman"/>
-                <w:sz w:val="28"/>
-                <w:szCs w:val="28"/>
-              </w:rPr>
-            </w:pPr>
-            <w:r>
-              <w:rPr>
-                <w:rFonts w:ascii="Times New Roman" w:hAnsi="Times New Roman" w:cs="Times New Roman"/>
-                <w:sz w:val="28"/>
-                <w:szCs w:val="28"/>
-              </w:rPr>
-              <w:t>9000000</w:t>
-            </w:r>
-          </w:p>
-        </w:tc>
-        <w:tc>
-          <w:tcPr>
-            <w:tcW w:w="1793" w:type="dxa"/>
-            <w:shd w:val="clear" w:color="auto" w:fill="auto"/>
-          </w:tcPr>
-          <w:p>
-            <w:pPr>
-              <w:spacing w:after="0"/>
-              <w:jc w:val="center"/>
-              <w:rPr>
-                <w:rFonts w:ascii="Times New Roman" w:hAnsi="Times New Roman" w:cs="Times New Roman"/>
-                <w:sz w:val="28"/>
-                <w:szCs w:val="28"/>
-              </w:rPr>
-            </w:pPr>
-            <w:r>
-              <w:rPr>
-                <w:rFonts w:ascii="Times New Roman" w:hAnsi="Times New Roman" w:cs="Times New Roman"/>
-                <w:sz w:val="28"/>
-                <w:szCs w:val="28"/>
-              </w:rPr>
-              <w:t>0,742058</w:t>
-            </w:r>
-          </w:p>
-        </w:tc>
-      </w:tr>
-      <w:tr>
-        <w:trPr>
-          <w:jc w:val="center"/>
-        </w:trPr>
-        <w:tc>
-          <w:tcPr>
-            <w:tcW w:w="1713" w:type="dxa"/>
-            <w:shd w:val="clear" w:color="auto" w:fill="auto"/>
-          </w:tcPr>
-          <w:p>
-            <w:pPr>
-              <w:spacing w:after="0"/>
-              <w:jc w:val="center"/>
-              <w:rPr>
-                <w:rFonts w:ascii="Times New Roman" w:hAnsi="Times New Roman" w:cs="Times New Roman"/>
-                <w:sz w:val="28"/>
-                <w:szCs w:val="28"/>
-              </w:rPr>
-            </w:pPr>
-            <w:r>
-              <w:rPr>
-                <w:rFonts w:ascii="Times New Roman" w:hAnsi="Times New Roman" w:cs="Times New Roman"/>
-                <w:sz w:val="28"/>
-                <w:szCs w:val="28"/>
-              </w:rPr>
-              <w:t>4000</w:t>
-            </w:r>
-          </w:p>
-        </w:tc>
-        <w:tc>
-          <w:tcPr>
-            <w:tcW w:w="1896" w:type="dxa"/>
-            <w:shd w:val="clear" w:color="auto" w:fill="auto"/>
-          </w:tcPr>
-          <w:p>
-            <w:pPr>
-              <w:spacing w:after="0"/>
-              <w:jc w:val="center"/>
-              <w:rPr>
-                <w:rFonts w:ascii="Times New Roman" w:hAnsi="Times New Roman" w:cs="Times New Roman"/>
-                <w:sz w:val="28"/>
-                <w:szCs w:val="28"/>
-              </w:rPr>
-            </w:pPr>
-            <w:r>
-              <w:rPr>
-                <w:rFonts w:ascii="Times New Roman" w:hAnsi="Times New Roman" w:cs="Times New Roman"/>
-                <w:sz w:val="28"/>
-                <w:szCs w:val="28"/>
-              </w:rPr>
-              <w:t>11886657</w:t>
-            </w:r>
-          </w:p>
-        </w:tc>
-        <w:tc>
-          <w:tcPr>
-            <w:tcW w:w="2103" w:type="dxa"/>
-            <w:shd w:val="clear" w:color="auto" w:fill="auto"/>
-          </w:tcPr>
-          <w:p>
-            <w:pPr>
-              <w:spacing w:after="0"/>
-              <w:jc w:val="center"/>
-              <w:rPr>
-                <w:rFonts w:ascii="Times New Roman" w:hAnsi="Times New Roman" w:cs="Times New Roman"/>
-                <w:sz w:val="28"/>
-                <w:szCs w:val="28"/>
-              </w:rPr>
-            </w:pPr>
-            <w:r>
-              <w:rPr>
-                <w:rFonts w:ascii="Times New Roman" w:hAnsi="Times New Roman" w:cs="Times New Roman"/>
-                <w:sz w:val="28"/>
-                <w:szCs w:val="28"/>
-              </w:rPr>
-              <w:t>16000000</w:t>
-            </w:r>
-          </w:p>
-        </w:tc>
-        <w:tc>
-          <w:tcPr>
-            <w:tcW w:w="1793" w:type="dxa"/>
-            <w:shd w:val="clear" w:color="auto" w:fill="auto"/>
-          </w:tcPr>
-          <w:p>
-            <w:pPr>
-              <w:spacing w:after="0"/>
-              <w:jc w:val="center"/>
-              <w:rPr>
-                <w:rFonts w:ascii="Times New Roman" w:hAnsi="Times New Roman" w:cs="Times New Roman"/>
-                <w:sz w:val="28"/>
-                <w:szCs w:val="28"/>
-              </w:rPr>
-            </w:pPr>
-            <w:r>
-              <w:rPr>
-                <w:rFonts w:ascii="Times New Roman" w:hAnsi="Times New Roman" w:cs="Times New Roman"/>
-                <w:sz w:val="28"/>
-                <w:szCs w:val="28"/>
-              </w:rPr>
-              <w:t>0,742916</w:t>
-            </w:r>
-          </w:p>
-        </w:tc>
-      </w:tr>
-      <w:tr>
-        <w:trPr>
-          <w:jc w:val="center"/>
-        </w:trPr>
-        <w:tc>
-          <w:tcPr>
-            <w:tcW w:w="1713" w:type="dxa"/>
-            <w:shd w:val="clear" w:color="auto" w:fill="auto"/>
-          </w:tcPr>
-          <w:p>
-            <w:pPr>
-              <w:spacing w:after="0"/>
-              <w:jc w:val="center"/>
-              <w:rPr>
-                <w:rFonts w:ascii="Times New Roman" w:hAnsi="Times New Roman" w:cs="Times New Roman"/>
-                <w:sz w:val="28"/>
-                <w:szCs w:val="28"/>
-              </w:rPr>
-            </w:pPr>
-            <w:r>
-              <w:rPr>
-                <w:rFonts w:ascii="Times New Roman" w:hAnsi="Times New Roman" w:cs="Times New Roman"/>
-                <w:sz w:val="28"/>
-                <w:szCs w:val="28"/>
-              </w:rPr>
-              <w:t>5000</w:t>
-            </w:r>
-          </w:p>
-        </w:tc>
-        <w:tc>
-          <w:tcPr>
-            <w:tcW w:w="1896" w:type="dxa"/>
-            <w:shd w:val="clear" w:color="auto" w:fill="auto"/>
-          </w:tcPr>
-          <w:p>
-            <w:pPr>
-              <w:spacing w:after="0"/>
-              <w:jc w:val="center"/>
-              <w:rPr>
-                <w:rFonts w:ascii="Times New Roman" w:hAnsi="Times New Roman" w:cs="Times New Roman"/>
-                <w:sz w:val="28"/>
-                <w:szCs w:val="28"/>
-              </w:rPr>
-            </w:pPr>
-            <w:r>
-              <w:rPr>
-                <w:rFonts w:ascii="Times New Roman" w:hAnsi="Times New Roman" w:cs="Times New Roman"/>
-                <w:sz w:val="28"/>
-                <w:szCs w:val="28"/>
-              </w:rPr>
-              <w:t>18437604</w:t>
-            </w:r>
-          </w:p>
-        </w:tc>
-        <w:tc>
-          <w:tcPr>
-            <w:tcW w:w="2103" w:type="dxa"/>
-            <w:shd w:val="clear" w:color="auto" w:fill="auto"/>
-          </w:tcPr>
-          <w:p>
-            <w:pPr>
-              <w:spacing w:after="0"/>
-              <w:jc w:val="center"/>
-              <w:rPr>
-                <w:rFonts w:ascii="Times New Roman" w:hAnsi="Times New Roman" w:cs="Times New Roman"/>
-                <w:sz w:val="28"/>
-                <w:szCs w:val="28"/>
-              </w:rPr>
-            </w:pPr>
-            <w:r>
-              <w:rPr>
-                <w:rFonts w:ascii="Times New Roman" w:hAnsi="Times New Roman" w:cs="Times New Roman"/>
-                <w:sz w:val="28"/>
-                <w:szCs w:val="28"/>
-              </w:rPr>
-              <w:t>25000000</w:t>
-            </w:r>
-          </w:p>
-        </w:tc>
-        <w:tc>
-          <w:tcPr>
-            <w:tcW w:w="1793" w:type="dxa"/>
-            <w:shd w:val="clear" w:color="auto" w:fill="auto"/>
-          </w:tcPr>
-          <w:p>
-            <w:pPr>
-              <w:spacing w:after="0"/>
-              <w:jc w:val="center"/>
-              <w:rPr>
-                <w:rFonts w:ascii="Times New Roman" w:hAnsi="Times New Roman" w:cs="Times New Roman"/>
-                <w:sz w:val="28"/>
-                <w:szCs w:val="28"/>
-              </w:rPr>
-            </w:pPr>
-            <w:r>
-              <w:rPr>
-                <w:rFonts w:ascii="Times New Roman" w:hAnsi="Times New Roman" w:cs="Times New Roman"/>
-                <w:sz w:val="28"/>
-                <w:szCs w:val="28"/>
-              </w:rPr>
-              <w:t>0,737504</w:t>
-            </w:r>
-          </w:p>
-        </w:tc>
-      </w:tr>
-    </w:tbl>
     <w:p>
       <w:pPr>
         <w:pStyle w:val="14-15"/>
@@ -4820,7 +4101,19 @@
         </w:numPr>
       </w:pPr>
       <w:r>
-        <w:t>*выводы, которые можно сделать на основе полученных результатов*</w:t>
+        <w:t>Функция вывода двоичного значения числа работает корректно</w:t>
+      </w:r>
+    </w:p>
+    <w:p>
+      <w:pPr>
+        <w:pStyle w:val="14-15"/>
+        <w:numPr>
+          <w:ilvl w:val="0"/>
+          <w:numId w:val="4"/>
+        </w:numPr>
+      </w:pPr>
+      <w:r>
+        <w:t>Функции, выполняющие задания 1-5 работают корректно</w:t>
       </w:r>
     </w:p>
     <w:p>
@@ -4847,6 +4140,15 @@
         </w:rPr>
         <w:t>Вывод</w:t>
       </w:r>
+      <w:r>
+        <w:rPr>
+          <w:rFonts w:ascii="Times New Roman" w:hAnsi="Times New Roman" w:cs="Times New Roman"/>
+          <w:b/>
+          <w:sz w:val="28"/>
+          <w:szCs w:val="28"/>
+        </w:rPr>
+        <w:t>ы</w:t>
+      </w:r>
     </w:p>
     <w:p>
       <w:pPr>
@@ -4905,6 +4207,7 @@
         </w:numPr>
       </w:pPr>
       <w:r>
+        <w:lastRenderedPageBreak/>
         <w:t xml:space="preserve">Научился </w:t>
       </w:r>
       <w:r>
@@ -4968,21 +4271,693 @@
               <w:rPr>
                 <w:lang w:val="en-US"/>
               </w:rPr>
-              <w:t>void</w:t>
-            </w:r>
-            <w:r>
-              <w:rPr>
-                <w:lang w:val="en-US"/>
-              </w:rPr>
+              <w:t>#include &lt;iostream&gt;</w:t>
+            </w:r>
+          </w:p>
+          <w:p>
+            <w:pPr>
+              <w:pStyle w:val="a6"/>
+              <w:rPr>
+                <w:lang w:val="en-US"/>
+              </w:rPr>
+            </w:pPr>
+            <w:r>
+              <w:rPr>
+                <w:lang w:val="en-US"/>
+              </w:rPr>
+              <w:t>#include &lt;string&gt;</w:t>
+            </w:r>
+          </w:p>
+          <w:p>
+            <w:pPr>
+              <w:pStyle w:val="a6"/>
+              <w:rPr>
+                <w:lang w:val="en-US"/>
+              </w:rPr>
+            </w:pPr>
+            <w:r>
+              <w:rPr>
+                <w:lang w:val="en-US"/>
+              </w:rPr>
+              <w:t>using namespace std;</w:t>
+            </w:r>
+          </w:p>
+          <w:p>
+            <w:pPr>
+              <w:pStyle w:val="a6"/>
+              <w:rPr>
+                <w:lang w:val="en-US"/>
+              </w:rPr>
+            </w:pPr>
+          </w:p>
+          <w:p>
+            <w:pPr>
+              <w:pStyle w:val="a6"/>
+            </w:pPr>
+            <w:r>
+              <w:t>//Функция вывода на экран с помощью поразрядных операций (упр. 1-5)</w:t>
+            </w:r>
+          </w:p>
+          <w:p>
+            <w:pPr>
+              <w:pStyle w:val="a6"/>
+              <w:rPr>
+                <w:lang w:val="en-US"/>
+              </w:rPr>
+            </w:pPr>
+            <w:r>
+              <w:rPr>
+                <w:lang w:val="en-US"/>
+              </w:rPr>
+              <w:t xml:space="preserve">void </w:t>
+            </w:r>
+            <w:proofErr w:type="spellStart"/>
+            <w:proofErr w:type="gramStart"/>
+            <w:r>
+              <w:rPr>
+                <w:lang w:val="en-US"/>
+              </w:rPr>
+              <w:t>coutp</w:t>
+            </w:r>
+            <w:proofErr w:type="spellEnd"/>
+            <w:r>
+              <w:rPr>
+                <w:lang w:val="en-US"/>
+              </w:rPr>
+              <w:t>(</w:t>
+            </w:r>
+            <w:proofErr w:type="gramEnd"/>
+            <w:r>
+              <w:rPr>
+                <w:lang w:val="en-US"/>
+              </w:rPr>
+              <w:t>unsigned int x)</w:t>
+            </w:r>
+          </w:p>
+          <w:p>
+            <w:pPr>
+              <w:pStyle w:val="a6"/>
+              <w:rPr>
+                <w:lang w:val="en-US"/>
+              </w:rPr>
+            </w:pPr>
+            <w:r>
+              <w:rPr>
+                <w:lang w:val="en-US"/>
+              </w:rPr>
+              <w:t>{</w:t>
+            </w:r>
+          </w:p>
+          <w:p>
+            <w:pPr>
+              <w:pStyle w:val="a6"/>
+              <w:rPr>
+                <w:lang w:val="en-US"/>
+              </w:rPr>
+            </w:pPr>
+            <w:r>
+              <w:rPr>
+                <w:lang w:val="en-US"/>
+              </w:rPr>
+              <w:t xml:space="preserve">    int n=</w:t>
+            </w:r>
+            <w:proofErr w:type="spellStart"/>
+            <w:r>
+              <w:rPr>
+                <w:lang w:val="en-US"/>
+              </w:rPr>
+              <w:t>sizeof</w:t>
+            </w:r>
+            <w:proofErr w:type="spellEnd"/>
+            <w:r>
+              <w:rPr>
+                <w:lang w:val="en-US"/>
+              </w:rPr>
+              <w:t>(int)*8;</w:t>
+            </w:r>
+          </w:p>
+          <w:p>
+            <w:pPr>
+              <w:pStyle w:val="a6"/>
+              <w:rPr>
+                <w:lang w:val="en-US"/>
+              </w:rPr>
+            </w:pPr>
+            <w:r>
+              <w:rPr>
+                <w:lang w:val="en-US"/>
+              </w:rPr>
+              <w:t xml:space="preserve">    unsigned </w:t>
+            </w:r>
+            <w:proofErr w:type="spellStart"/>
+            <w:r>
+              <w:rPr>
+                <w:lang w:val="en-US"/>
+              </w:rPr>
+              <w:t>maska</w:t>
+            </w:r>
+            <w:proofErr w:type="spellEnd"/>
+            <w:r>
+              <w:rPr>
+                <w:lang w:val="en-US"/>
+              </w:rPr>
+              <w:t>=1&lt;&lt;(n-1);</w:t>
+            </w:r>
+          </w:p>
+          <w:p>
+            <w:pPr>
+              <w:pStyle w:val="a6"/>
+              <w:rPr>
+                <w:lang w:val="en-US"/>
+              </w:rPr>
+            </w:pPr>
+            <w:r>
+              <w:rPr>
+                <w:lang w:val="en-US"/>
+              </w:rPr>
+              <w:t xml:space="preserve">    </w:t>
+            </w:r>
+            <w:proofErr w:type="gramStart"/>
+            <w:r>
+              <w:rPr>
+                <w:lang w:val="en-US"/>
+              </w:rPr>
+              <w:t>for(</w:t>
+            </w:r>
+            <w:proofErr w:type="gramEnd"/>
+            <w:r>
+              <w:rPr>
+                <w:lang w:val="en-US"/>
+              </w:rPr>
+              <w:t xml:space="preserve">int </w:t>
+            </w:r>
+            <w:proofErr w:type="spellStart"/>
+            <w:r>
+              <w:rPr>
+                <w:lang w:val="en-US"/>
+              </w:rPr>
+              <w:t>i</w:t>
+            </w:r>
+            <w:proofErr w:type="spellEnd"/>
+            <w:r>
+              <w:rPr>
+                <w:lang w:val="en-US"/>
+              </w:rPr>
+              <w:t xml:space="preserve">=0; </w:t>
+            </w:r>
+            <w:proofErr w:type="spellStart"/>
+            <w:r>
+              <w:rPr>
+                <w:lang w:val="en-US"/>
+              </w:rPr>
+              <w:t>i</w:t>
+            </w:r>
+            <w:proofErr w:type="spellEnd"/>
+            <w:r>
+              <w:rPr>
+                <w:lang w:val="en-US"/>
+              </w:rPr>
+              <w:t xml:space="preserve">&lt;n; </w:t>
+            </w:r>
+            <w:proofErr w:type="spellStart"/>
+            <w:r>
+              <w:rPr>
+                <w:lang w:val="en-US"/>
+              </w:rPr>
+              <w:t>i</w:t>
+            </w:r>
+            <w:proofErr w:type="spellEnd"/>
+            <w:r>
+              <w:rPr>
+                <w:lang w:val="en-US"/>
+              </w:rPr>
+              <w:t>++)</w:t>
+            </w:r>
+          </w:p>
+          <w:p>
+            <w:pPr>
+              <w:pStyle w:val="a6"/>
+              <w:rPr>
+                <w:lang w:val="en-US"/>
+              </w:rPr>
+            </w:pPr>
+            <w:r>
+              <w:rPr>
+                <w:lang w:val="en-US"/>
+              </w:rPr>
+              <w:t xml:space="preserve">    {</w:t>
+            </w:r>
+          </w:p>
+          <w:p>
+            <w:pPr>
+              <w:pStyle w:val="a6"/>
+              <w:rPr>
+                <w:lang w:val="en-US"/>
+              </w:rPr>
+            </w:pPr>
+            <w:r>
+              <w:rPr>
+                <w:lang w:val="en-US"/>
+              </w:rPr>
+              <w:t xml:space="preserve">        </w:t>
+            </w:r>
+            <w:proofErr w:type="spellStart"/>
+            <w:r>
+              <w:rPr>
+                <w:lang w:val="en-US"/>
+              </w:rPr>
+              <w:t>cout</w:t>
+            </w:r>
+            <w:proofErr w:type="spellEnd"/>
+            <w:r>
+              <w:rPr>
+                <w:lang w:val="en-US"/>
+              </w:rPr>
+              <w:t>&lt;</w:t>
+            </w:r>
+            <w:proofErr w:type="gramStart"/>
+            <w:r>
+              <w:rPr>
+                <w:lang w:val="en-US"/>
+              </w:rPr>
+              <w:t>&lt;(</w:t>
+            </w:r>
+            <w:proofErr w:type="spellStart"/>
+            <w:proofErr w:type="gramEnd"/>
+            <w:r>
+              <w:rPr>
+                <w:lang w:val="en-US"/>
+              </w:rPr>
+              <w:t>x&amp;maska</w:t>
+            </w:r>
+            <w:proofErr w:type="spellEnd"/>
+            <w:r>
+              <w:rPr>
+                <w:lang w:val="en-US"/>
+              </w:rPr>
+              <w:t xml:space="preserve"> ? '1':'0');</w:t>
+            </w:r>
+          </w:p>
+          <w:p>
+            <w:pPr>
+              <w:pStyle w:val="a6"/>
+            </w:pPr>
+            <w:r>
+              <w:rPr>
+                <w:lang w:val="en-US"/>
+              </w:rPr>
+              <w:t xml:space="preserve">        x</w:t>
+            </w:r>
+            <w:r>
+              <w:t>&lt;&lt;=1;</w:t>
+            </w:r>
+          </w:p>
+          <w:p>
+            <w:pPr>
+              <w:pStyle w:val="a6"/>
+            </w:pPr>
+            <w:r>
+              <w:t xml:space="preserve">    }</w:t>
+            </w:r>
+          </w:p>
+          <w:p>
+            <w:pPr>
+              <w:pStyle w:val="a6"/>
+            </w:pPr>
+            <w:r>
+              <w:t>}</w:t>
+            </w:r>
+          </w:p>
+          <w:p>
+            <w:pPr>
+              <w:pStyle w:val="a6"/>
+            </w:pPr>
+          </w:p>
+          <w:p>
+            <w:pPr>
+              <w:pStyle w:val="a6"/>
+            </w:pPr>
+            <w:r>
+              <w:t>//Функция установки четных битов в единицу с помощью поразрядных операций (упр. 1)</w:t>
+            </w:r>
+          </w:p>
+          <w:p>
+            <w:pPr>
+              <w:pStyle w:val="a6"/>
+              <w:rPr>
+                <w:lang w:val="en-US"/>
+              </w:rPr>
+            </w:pPr>
+            <w:r>
+              <w:rPr>
+                <w:lang w:val="en-US"/>
+              </w:rPr>
+              <w:t xml:space="preserve">unsigned int set_even_1(unsigned int </w:t>
+            </w:r>
+            <w:proofErr w:type="spellStart"/>
+            <w:proofErr w:type="gramStart"/>
+            <w:r>
+              <w:rPr>
+                <w:lang w:val="en-US"/>
+              </w:rPr>
+              <w:t>inp</w:t>
+            </w:r>
+            <w:proofErr w:type="spellEnd"/>
+            <w:r>
+              <w:rPr>
+                <w:lang w:val="en-US"/>
+              </w:rPr>
+              <w:t>){</w:t>
+            </w:r>
+            <w:proofErr w:type="gramEnd"/>
+          </w:p>
+          <w:p>
+            <w:pPr>
+              <w:pStyle w:val="a6"/>
+            </w:pPr>
+            <w:r>
+              <w:rPr>
+                <w:lang w:val="en-US"/>
+              </w:rPr>
+              <w:t xml:space="preserve">    return</w:t>
+            </w:r>
+            <w:r>
               <w:t xml:space="preserve"> </w:t>
             </w:r>
             <w:proofErr w:type="spellStart"/>
+            <w:r>
+              <w:rPr>
+                <w:lang w:val="en-US"/>
+              </w:rPr>
+              <w:t>inp</w:t>
+            </w:r>
+            <w:proofErr w:type="spellEnd"/>
+            <w:r>
+              <w:t>|0</w:t>
+            </w:r>
+            <w:r>
+              <w:rPr>
+                <w:lang w:val="en-US"/>
+              </w:rPr>
+              <w:t>b</w:t>
+            </w:r>
+            <w:r>
+              <w:t>10101010101010101010101010101010;</w:t>
+            </w:r>
+          </w:p>
+          <w:p>
+            <w:pPr>
+              <w:pStyle w:val="a6"/>
+            </w:pPr>
+            <w:r>
+              <w:t>}</w:t>
+            </w:r>
+          </w:p>
+          <w:p>
+            <w:pPr>
+              <w:pStyle w:val="a6"/>
+            </w:pPr>
+          </w:p>
+          <w:p>
+            <w:pPr>
+              <w:pStyle w:val="a6"/>
+            </w:pPr>
+            <w:r>
+              <w:t>//Функция установки 11, 9, 7 битов в единицу с помощью поразрядных операций (упр. 2)</w:t>
+            </w:r>
+          </w:p>
+          <w:p>
+            <w:pPr>
+              <w:pStyle w:val="a6"/>
+              <w:rPr>
+                <w:lang w:val="en-US"/>
+              </w:rPr>
+            </w:pPr>
+            <w:r>
+              <w:rPr>
+                <w:lang w:val="en-US"/>
+              </w:rPr>
+              <w:t xml:space="preserve">unsigned int set_11_9_7_to_1(unsigned int </w:t>
+            </w:r>
+            <w:proofErr w:type="spellStart"/>
             <w:proofErr w:type="gramStart"/>
             <w:r>
               <w:rPr>
                 <w:lang w:val="en-US"/>
               </w:rPr>
-              <w:t>bitmult</w:t>
+              <w:t>inp</w:t>
+            </w:r>
+            <w:proofErr w:type="spellEnd"/>
+            <w:r>
+              <w:rPr>
+                <w:lang w:val="en-US"/>
+              </w:rPr>
+              <w:t>){</w:t>
+            </w:r>
+            <w:proofErr w:type="gramEnd"/>
+          </w:p>
+          <w:p>
+            <w:pPr>
+              <w:pStyle w:val="a6"/>
+            </w:pPr>
+            <w:r>
+              <w:rPr>
+                <w:lang w:val="en-US"/>
+              </w:rPr>
+              <w:t xml:space="preserve">    return</w:t>
+            </w:r>
+            <w:r>
+              <w:t xml:space="preserve"> </w:t>
+            </w:r>
+            <w:proofErr w:type="spellStart"/>
+            <w:r>
+              <w:rPr>
+                <w:lang w:val="en-US"/>
+              </w:rPr>
+              <w:t>inp</w:t>
+            </w:r>
+            <w:proofErr w:type="spellEnd"/>
+            <w:r>
+              <w:t>|0</w:t>
+            </w:r>
+            <w:r>
+              <w:rPr>
+                <w:lang w:val="en-US"/>
+              </w:rPr>
+              <w:t>b</w:t>
+            </w:r>
+            <w:r>
+              <w:t>101010000000;</w:t>
+            </w:r>
+          </w:p>
+          <w:p>
+            <w:pPr>
+              <w:pStyle w:val="a6"/>
+            </w:pPr>
+            <w:r>
+              <w:t>}</w:t>
+            </w:r>
+          </w:p>
+          <w:p>
+            <w:pPr>
+              <w:pStyle w:val="a6"/>
+            </w:pPr>
+          </w:p>
+          <w:p>
+            <w:pPr>
+              <w:pStyle w:val="a6"/>
+            </w:pPr>
+            <w:r>
+              <w:t>//Функция умножения на 16 с помощью поразрядных операций (упр. 3)</w:t>
+            </w:r>
+          </w:p>
+          <w:p>
+            <w:pPr>
+              <w:pStyle w:val="a6"/>
+              <w:rPr>
+                <w:lang w:val="en-US"/>
+              </w:rPr>
+            </w:pPr>
+            <w:r>
+              <w:rPr>
+                <w:lang w:val="en-US"/>
+              </w:rPr>
+              <w:t xml:space="preserve">unsigned int multiply_by_16(unsigned int </w:t>
+            </w:r>
+            <w:proofErr w:type="spellStart"/>
+            <w:proofErr w:type="gramStart"/>
+            <w:r>
+              <w:rPr>
+                <w:lang w:val="en-US"/>
+              </w:rPr>
+              <w:t>inp</w:t>
+            </w:r>
+            <w:proofErr w:type="spellEnd"/>
+            <w:r>
+              <w:rPr>
+                <w:lang w:val="en-US"/>
+              </w:rPr>
+              <w:t>){</w:t>
+            </w:r>
+            <w:proofErr w:type="gramEnd"/>
+          </w:p>
+          <w:p>
+            <w:pPr>
+              <w:pStyle w:val="a6"/>
+            </w:pPr>
+            <w:r>
+              <w:rPr>
+                <w:lang w:val="en-US"/>
+              </w:rPr>
+              <w:t xml:space="preserve">    return</w:t>
+            </w:r>
+            <w:r>
+              <w:t xml:space="preserve"> </w:t>
+            </w:r>
+            <w:proofErr w:type="spellStart"/>
+            <w:r>
+              <w:rPr>
+                <w:lang w:val="en-US"/>
+              </w:rPr>
+              <w:t>inp</w:t>
+            </w:r>
+            <w:proofErr w:type="spellEnd"/>
+            <w:r>
+              <w:t>&lt;&lt;4;</w:t>
+            </w:r>
+          </w:p>
+          <w:p>
+            <w:pPr>
+              <w:pStyle w:val="a6"/>
+            </w:pPr>
+            <w:r>
+              <w:t>}</w:t>
+            </w:r>
+          </w:p>
+          <w:p>
+            <w:pPr>
+              <w:pStyle w:val="a6"/>
+            </w:pPr>
+          </w:p>
+          <w:p>
+            <w:pPr>
+              <w:pStyle w:val="a6"/>
+            </w:pPr>
+            <w:r>
+              <w:t>//Функция деления на 16 с помощью поразрядных операций (упр. 4)</w:t>
+            </w:r>
+          </w:p>
+          <w:p>
+            <w:pPr>
+              <w:pStyle w:val="a6"/>
+              <w:rPr>
+                <w:lang w:val="en-US"/>
+              </w:rPr>
+            </w:pPr>
+            <w:r>
+              <w:rPr>
+                <w:lang w:val="en-US"/>
+              </w:rPr>
+              <w:t xml:space="preserve">unsigned int divide_by_16(unsigned int </w:t>
+            </w:r>
+            <w:proofErr w:type="spellStart"/>
+            <w:proofErr w:type="gramStart"/>
+            <w:r>
+              <w:rPr>
+                <w:lang w:val="en-US"/>
+              </w:rPr>
+              <w:t>inp</w:t>
+            </w:r>
+            <w:proofErr w:type="spellEnd"/>
+            <w:r>
+              <w:rPr>
+                <w:lang w:val="en-US"/>
+              </w:rPr>
+              <w:t>){</w:t>
+            </w:r>
+            <w:proofErr w:type="gramEnd"/>
+          </w:p>
+          <w:p>
+            <w:pPr>
+              <w:pStyle w:val="a6"/>
+            </w:pPr>
+            <w:r>
+              <w:rPr>
+                <w:lang w:val="en-US"/>
+              </w:rPr>
+              <w:t xml:space="preserve">    return</w:t>
+            </w:r>
+            <w:r>
+              <w:t xml:space="preserve"> </w:t>
+            </w:r>
+            <w:proofErr w:type="spellStart"/>
+            <w:r>
+              <w:rPr>
+                <w:lang w:val="en-US"/>
+              </w:rPr>
+              <w:t>inp</w:t>
+            </w:r>
+            <w:proofErr w:type="spellEnd"/>
+            <w:r>
+              <w:t>&gt;&gt;4;</w:t>
+            </w:r>
+          </w:p>
+          <w:p>
+            <w:pPr>
+              <w:pStyle w:val="a6"/>
+            </w:pPr>
+            <w:r>
+              <w:t>}</w:t>
+            </w:r>
+          </w:p>
+          <w:p>
+            <w:pPr>
+              <w:pStyle w:val="a6"/>
+            </w:pPr>
+          </w:p>
+          <w:p>
+            <w:pPr>
+              <w:pStyle w:val="a6"/>
+            </w:pPr>
+            <w:r>
+              <w:t xml:space="preserve">//Функция установки </w:t>
+            </w:r>
+            <w:r>
+              <w:rPr>
+                <w:lang w:val="en-US"/>
+              </w:rPr>
+              <w:t>n</w:t>
+            </w:r>
+            <w:r>
+              <w:t>-ого бита в 0 с помощью поразрядных операций и маски 1 (упр. 5)</w:t>
+            </w:r>
+          </w:p>
+          <w:p>
+            <w:pPr>
+              <w:pStyle w:val="a6"/>
+              <w:rPr>
+                <w:lang w:val="en-US"/>
+              </w:rPr>
+            </w:pPr>
+            <w:r>
+              <w:rPr>
+                <w:lang w:val="en-US"/>
+              </w:rPr>
+              <w:t xml:space="preserve">unsigned int </w:t>
+            </w:r>
+            <w:proofErr w:type="spellStart"/>
+            <w:r>
+              <w:rPr>
+                <w:lang w:val="en-US"/>
+              </w:rPr>
+              <w:t>zero_nth_</w:t>
+            </w:r>
+            <w:proofErr w:type="gramStart"/>
+            <w:r>
+              <w:rPr>
+                <w:lang w:val="en-US"/>
+              </w:rPr>
+              <w:t>bit</w:t>
             </w:r>
             <w:proofErr w:type="spellEnd"/>
             <w:r>
@@ -4996,21 +4971,49 @@
               <w:rPr>
                 <w:lang w:val="en-US"/>
               </w:rPr>
-              <w:t>)</w:t>
-            </w:r>
-          </w:p>
-          <w:p>
-            <w:pPr>
-              <w:pStyle w:val="a6"/>
-              <w:rPr>
-                <w:lang w:val="en-US"/>
-              </w:rPr>
-            </w:pPr>
-            <w:r>
-              <w:rPr>
-                <w:lang w:val="en-US"/>
-              </w:rPr>
-              <w:t>{</w:t>
+              <w:t xml:space="preserve">unsigned int </w:t>
+            </w:r>
+            <w:proofErr w:type="spellStart"/>
+            <w:r>
+              <w:rPr>
+                <w:lang w:val="en-US"/>
+              </w:rPr>
+              <w:t>inp</w:t>
+            </w:r>
+            <w:proofErr w:type="spellEnd"/>
+            <w:r>
+              <w:rPr>
+                <w:lang w:val="en-US"/>
+              </w:rPr>
+              <w:t>, unsigned int n){</w:t>
+            </w:r>
+          </w:p>
+          <w:p>
+            <w:pPr>
+              <w:pStyle w:val="a6"/>
+              <w:rPr>
+                <w:lang w:val="en-US"/>
+              </w:rPr>
+            </w:pPr>
+            <w:r>
+              <w:rPr>
+                <w:lang w:val="en-US"/>
+              </w:rPr>
+              <w:t xml:space="preserve">    return </w:t>
+            </w:r>
+            <w:proofErr w:type="spellStart"/>
+            <w:r>
+              <w:rPr>
+                <w:lang w:val="en-US"/>
+              </w:rPr>
+              <w:t>inp</w:t>
+            </w:r>
+            <w:proofErr w:type="spellEnd"/>
+            <w:r>
+              <w:rPr>
+                <w:lang w:val="en-US"/>
+              </w:rPr>
+              <w:t xml:space="preserve"> &amp; ~(1&lt;&lt;n);</w:t>
             </w:r>
           </w:p>
           <w:p>
@@ -5042,25 +5045,2220 @@
                 <w:lang w:val="en-US"/>
               </w:rPr>
             </w:pPr>
-            <w:r>
-              <w:rPr>
-                <w:lang w:val="en-US"/>
-              </w:rPr>
-              <w:t>int main()</w:t>
-            </w:r>
-          </w:p>
-          <w:p>
-            <w:pPr>
-              <w:pStyle w:val="a6"/>
-              <w:rPr>
-                <w:lang w:val="en-US"/>
-              </w:rPr>
-            </w:pPr>
-            <w:r>
-              <w:rPr>
-                <w:lang w:val="en-US"/>
-              </w:rPr>
-              <w:t>{</w:t>
+          </w:p>
+          <w:p>
+            <w:pPr>
+              <w:pStyle w:val="a6"/>
+              <w:rPr>
+                <w:lang w:val="en-US"/>
+              </w:rPr>
+            </w:pPr>
+          </w:p>
+          <w:p>
+            <w:pPr>
+              <w:pStyle w:val="a6"/>
+              <w:rPr>
+                <w:lang w:val="en-US"/>
+              </w:rPr>
+            </w:pPr>
+            <w:r>
+              <w:rPr>
+                <w:lang w:val="en-US"/>
+              </w:rPr>
+              <w:t xml:space="preserve">int </w:t>
+            </w:r>
+            <w:proofErr w:type="gramStart"/>
+            <w:r>
+              <w:rPr>
+                <w:lang w:val="en-US"/>
+              </w:rPr>
+              <w:t>main(</w:t>
+            </w:r>
+            <w:proofErr w:type="gramEnd"/>
+            <w:r>
+              <w:rPr>
+                <w:lang w:val="en-US"/>
+              </w:rPr>
+              <w:t>) {</w:t>
+            </w:r>
+          </w:p>
+          <w:p>
+            <w:pPr>
+              <w:pStyle w:val="a6"/>
+              <w:rPr>
+                <w:lang w:val="en-US"/>
+              </w:rPr>
+            </w:pPr>
+            <w:r>
+              <w:rPr>
+                <w:lang w:val="en-US"/>
+              </w:rPr>
+              <w:t xml:space="preserve">    </w:t>
+            </w:r>
+            <w:proofErr w:type="gramStart"/>
+            <w:r>
+              <w:rPr>
+                <w:lang w:val="en-US"/>
+              </w:rPr>
+              <w:t>system(</w:t>
+            </w:r>
+            <w:proofErr w:type="gramEnd"/>
+            <w:r>
+              <w:rPr>
+                <w:lang w:val="en-US"/>
+              </w:rPr>
+              <w:t>"</w:t>
+            </w:r>
+            <w:proofErr w:type="spellStart"/>
+            <w:r>
+              <w:rPr>
+                <w:lang w:val="en-US"/>
+              </w:rPr>
+              <w:t>chcp</w:t>
+            </w:r>
+            <w:proofErr w:type="spellEnd"/>
+            <w:r>
+              <w:rPr>
+                <w:lang w:val="en-US"/>
+              </w:rPr>
+              <w:t xml:space="preserve"> 65001");</w:t>
+            </w:r>
+          </w:p>
+          <w:p>
+            <w:pPr>
+              <w:pStyle w:val="a6"/>
+              <w:rPr>
+                <w:lang w:val="en-US"/>
+              </w:rPr>
+            </w:pPr>
+          </w:p>
+          <w:p>
+            <w:pPr>
+              <w:pStyle w:val="a6"/>
+              <w:rPr>
+                <w:lang w:val="en-US"/>
+              </w:rPr>
+            </w:pPr>
+          </w:p>
+          <w:p>
+            <w:pPr>
+              <w:pStyle w:val="a6"/>
+              <w:rPr>
+                <w:lang w:val="en-US"/>
+              </w:rPr>
+            </w:pPr>
+            <w:r>
+              <w:rPr>
+                <w:lang w:val="en-US"/>
+              </w:rPr>
+              <w:t xml:space="preserve">    //create switch-case menu for 5 elements where 0 calls exit</w:t>
+            </w:r>
+          </w:p>
+          <w:p>
+            <w:pPr>
+              <w:pStyle w:val="a6"/>
+              <w:rPr>
+                <w:lang w:val="en-US"/>
+              </w:rPr>
+            </w:pPr>
+            <w:r>
+              <w:rPr>
+                <w:lang w:val="en-US"/>
+              </w:rPr>
+              <w:t xml:space="preserve">    int choice=1;</w:t>
+            </w:r>
+          </w:p>
+          <w:p>
+            <w:pPr>
+              <w:pStyle w:val="a6"/>
+              <w:rPr>
+                <w:lang w:val="en-US"/>
+              </w:rPr>
+            </w:pPr>
+            <w:r>
+              <w:rPr>
+                <w:lang w:val="en-US"/>
+              </w:rPr>
+              <w:t xml:space="preserve">    unsigned int </w:t>
+            </w:r>
+            <w:proofErr w:type="spellStart"/>
+            <w:r>
+              <w:rPr>
+                <w:lang w:val="en-US"/>
+              </w:rPr>
+              <w:t>inp</w:t>
+            </w:r>
+            <w:proofErr w:type="spellEnd"/>
+            <w:r>
+              <w:rPr>
+                <w:lang w:val="en-US"/>
+              </w:rPr>
+              <w:t>;</w:t>
+            </w:r>
+          </w:p>
+          <w:p>
+            <w:pPr>
+              <w:pStyle w:val="a6"/>
+              <w:rPr>
+                <w:lang w:val="en-US"/>
+              </w:rPr>
+            </w:pPr>
+          </w:p>
+          <w:p>
+            <w:pPr>
+              <w:pStyle w:val="a6"/>
+            </w:pPr>
+            <w:r>
+              <w:rPr>
+                <w:lang w:val="en-US"/>
+              </w:rPr>
+              <w:t xml:space="preserve">    while</w:t>
+            </w:r>
+            <w:r>
+              <w:t>(</w:t>
+            </w:r>
+            <w:proofErr w:type="gramStart"/>
+            <w:r>
+              <w:rPr>
+                <w:lang w:val="en-US"/>
+              </w:rPr>
+              <w:t>choice</w:t>
+            </w:r>
+            <w:r>
+              <w:t>!=</w:t>
+            </w:r>
+            <w:proofErr w:type="gramEnd"/>
+            <w:r>
+              <w:t>0){</w:t>
+            </w:r>
+          </w:p>
+          <w:p>
+            <w:pPr>
+              <w:pStyle w:val="a6"/>
+            </w:pPr>
+            <w:r>
+              <w:t xml:space="preserve">        </w:t>
+            </w:r>
+            <w:proofErr w:type="spellStart"/>
+            <w:r>
+              <w:rPr>
+                <w:lang w:val="en-US"/>
+              </w:rPr>
+              <w:t>cout</w:t>
+            </w:r>
+            <w:proofErr w:type="spellEnd"/>
+            <w:r>
+              <w:t>&lt;&lt;"Лабораторная работа №1. 'Поразрядные операции и их применение'. Смольников Алексей. Вариант 3"&lt;&lt;</w:t>
+            </w:r>
+            <w:proofErr w:type="spellStart"/>
+            <w:r>
+              <w:rPr>
+                <w:lang w:val="en-US"/>
+              </w:rPr>
+              <w:t>endl</w:t>
+            </w:r>
+            <w:proofErr w:type="spellEnd"/>
+            <w:r>
+              <w:t>;</w:t>
+            </w:r>
+          </w:p>
+          <w:p>
+            <w:pPr>
+              <w:pStyle w:val="a6"/>
+            </w:pPr>
+            <w:r>
+              <w:t xml:space="preserve">        </w:t>
+            </w:r>
+            <w:proofErr w:type="spellStart"/>
+            <w:r>
+              <w:rPr>
+                <w:lang w:val="en-US"/>
+              </w:rPr>
+              <w:t>cout</w:t>
+            </w:r>
+            <w:proofErr w:type="spellEnd"/>
+            <w:r>
+              <w:t>&lt;&lt;"Выберите номер задания (0-выход)"&lt;&lt;</w:t>
+            </w:r>
+            <w:proofErr w:type="spellStart"/>
+            <w:r>
+              <w:rPr>
+                <w:lang w:val="en-US"/>
+              </w:rPr>
+              <w:t>endl</w:t>
+            </w:r>
+            <w:proofErr w:type="spellEnd"/>
+            <w:r>
+              <w:t>;</w:t>
+            </w:r>
+          </w:p>
+          <w:p>
+            <w:pPr>
+              <w:pStyle w:val="a6"/>
+              <w:rPr>
+                <w:lang w:val="en-US"/>
+              </w:rPr>
+            </w:pPr>
+            <w:r>
+              <w:t xml:space="preserve">        </w:t>
+            </w:r>
+            <w:proofErr w:type="spellStart"/>
+            <w:r>
+              <w:rPr>
+                <w:lang w:val="en-US"/>
+              </w:rPr>
+              <w:t>cin</w:t>
+            </w:r>
+            <w:proofErr w:type="spellEnd"/>
+            <w:r>
+              <w:rPr>
+                <w:lang w:val="en-US"/>
+              </w:rPr>
+              <w:t>&gt;&gt;choice;</w:t>
+            </w:r>
+          </w:p>
+          <w:p>
+            <w:pPr>
+              <w:pStyle w:val="a6"/>
+              <w:rPr>
+                <w:lang w:val="en-US"/>
+              </w:rPr>
+            </w:pPr>
+            <w:r>
+              <w:rPr>
+                <w:lang w:val="en-US"/>
+              </w:rPr>
+              <w:t xml:space="preserve">        switch (choice) {</w:t>
+            </w:r>
+          </w:p>
+          <w:p>
+            <w:pPr>
+              <w:pStyle w:val="a6"/>
+              <w:rPr>
+                <w:lang w:val="en-US"/>
+              </w:rPr>
+            </w:pPr>
+            <w:r>
+              <w:rPr>
+                <w:lang w:val="en-US"/>
+              </w:rPr>
+              <w:t xml:space="preserve">            case 1:</w:t>
+            </w:r>
+          </w:p>
+          <w:p>
+            <w:pPr>
+              <w:pStyle w:val="a6"/>
+            </w:pPr>
+            <w:r>
+              <w:rPr>
+                <w:lang w:val="en-US"/>
+              </w:rPr>
+              <w:t xml:space="preserve">                </w:t>
+            </w:r>
+            <w:proofErr w:type="spellStart"/>
+            <w:r>
+              <w:rPr>
+                <w:lang w:val="en-US"/>
+              </w:rPr>
+              <w:t>cout</w:t>
+            </w:r>
+            <w:proofErr w:type="spellEnd"/>
+            <w:r>
+              <w:t>&lt;&lt;"Задание 1. Установить четные биты переменной целого типа в 1:"&lt;&lt;</w:t>
+            </w:r>
+            <w:proofErr w:type="spellStart"/>
+            <w:r>
+              <w:rPr>
+                <w:lang w:val="en-US"/>
+              </w:rPr>
+              <w:t>endl</w:t>
+            </w:r>
+            <w:proofErr w:type="spellEnd"/>
+            <w:r>
+              <w:t>;</w:t>
+            </w:r>
+          </w:p>
+          <w:p>
+            <w:pPr>
+              <w:pStyle w:val="a6"/>
+            </w:pPr>
+            <w:r>
+              <w:t xml:space="preserve">                </w:t>
+            </w:r>
+            <w:proofErr w:type="spellStart"/>
+            <w:r>
+              <w:rPr>
+                <w:lang w:val="en-US"/>
+              </w:rPr>
+              <w:t>cout</w:t>
+            </w:r>
+            <w:proofErr w:type="spellEnd"/>
+            <w:r>
+              <w:t>&lt;&lt;"Число 16"&lt;&lt;</w:t>
+            </w:r>
+            <w:proofErr w:type="spellStart"/>
+            <w:r>
+              <w:rPr>
+                <w:lang w:val="en-US"/>
+              </w:rPr>
+              <w:t>endl</w:t>
+            </w:r>
+            <w:proofErr w:type="spellEnd"/>
+            <w:r>
+              <w:t>;</w:t>
+            </w:r>
+          </w:p>
+          <w:p>
+            <w:pPr>
+              <w:pStyle w:val="a6"/>
+            </w:pPr>
+            <w:r>
+              <w:t xml:space="preserve">                </w:t>
+            </w:r>
+            <w:proofErr w:type="spellStart"/>
+            <w:r>
+              <w:rPr>
+                <w:lang w:val="en-US"/>
+              </w:rPr>
+              <w:t>cout</w:t>
+            </w:r>
+            <w:proofErr w:type="spellEnd"/>
+            <w:r>
+              <w:t>&lt;&lt;"Двоичное представление: ";</w:t>
+            </w:r>
+          </w:p>
+          <w:p>
+            <w:pPr>
+              <w:pStyle w:val="a6"/>
+              <w:rPr>
+                <w:lang w:val="en-US"/>
+              </w:rPr>
+            </w:pPr>
+            <w:r>
+              <w:t xml:space="preserve">                </w:t>
+            </w:r>
+            <w:proofErr w:type="spellStart"/>
+            <w:r>
+              <w:rPr>
+                <w:lang w:val="en-US"/>
+              </w:rPr>
+              <w:t>coutp</w:t>
+            </w:r>
+            <w:proofErr w:type="spellEnd"/>
+            <w:r>
+              <w:rPr>
+                <w:lang w:val="en-US"/>
+              </w:rPr>
+              <w:t>(0x10);</w:t>
+            </w:r>
+          </w:p>
+          <w:p>
+            <w:pPr>
+              <w:pStyle w:val="a6"/>
+              <w:rPr>
+                <w:lang w:val="en-US"/>
+              </w:rPr>
+            </w:pPr>
+            <w:r>
+              <w:rPr>
+                <w:lang w:val="en-US"/>
+              </w:rPr>
+              <w:t xml:space="preserve">                </w:t>
+            </w:r>
+            <w:proofErr w:type="spellStart"/>
+            <w:r>
+              <w:rPr>
+                <w:lang w:val="en-US"/>
+              </w:rPr>
+              <w:t>cout</w:t>
+            </w:r>
+            <w:proofErr w:type="spellEnd"/>
+            <w:r>
+              <w:rPr>
+                <w:lang w:val="en-US"/>
+              </w:rPr>
+              <w:t>&lt;&lt;</w:t>
+            </w:r>
+            <w:proofErr w:type="spellStart"/>
+            <w:r>
+              <w:rPr>
+                <w:lang w:val="en-US"/>
+              </w:rPr>
+              <w:t>endl</w:t>
+            </w:r>
+            <w:proofErr w:type="spellEnd"/>
+            <w:r>
+              <w:rPr>
+                <w:lang w:val="en-US"/>
+              </w:rPr>
+              <w:t>;</w:t>
+            </w:r>
+          </w:p>
+          <w:p>
+            <w:pPr>
+              <w:pStyle w:val="a6"/>
+              <w:rPr>
+                <w:lang w:val="en-US"/>
+              </w:rPr>
+            </w:pPr>
+            <w:r>
+              <w:rPr>
+                <w:lang w:val="en-US"/>
+              </w:rPr>
+              <w:t xml:space="preserve">                </w:t>
+            </w:r>
+            <w:proofErr w:type="spellStart"/>
+            <w:r>
+              <w:rPr>
+                <w:lang w:val="en-US"/>
+              </w:rPr>
+              <w:t>cout</w:t>
+            </w:r>
+            <w:proofErr w:type="spellEnd"/>
+            <w:r>
+              <w:rPr>
+                <w:lang w:val="en-US"/>
+              </w:rPr>
+              <w:t>&lt;&lt;"</w:t>
+            </w:r>
+            <w:proofErr w:type="spellStart"/>
+            <w:r>
+              <w:rPr>
+                <w:lang w:val="en-US"/>
+              </w:rPr>
+              <w:t>Результат</w:t>
+            </w:r>
+            <w:proofErr w:type="spellEnd"/>
+            <w:r>
+              <w:rPr>
+                <w:lang w:val="en-US"/>
+              </w:rPr>
+              <w:t>: ";</w:t>
+            </w:r>
+          </w:p>
+          <w:p>
+            <w:pPr>
+              <w:pStyle w:val="a6"/>
+              <w:rPr>
+                <w:lang w:val="en-US"/>
+              </w:rPr>
+            </w:pPr>
+            <w:r>
+              <w:rPr>
+                <w:lang w:val="en-US"/>
+              </w:rPr>
+              <w:t xml:space="preserve">                </w:t>
+            </w:r>
+            <w:proofErr w:type="spellStart"/>
+            <w:r>
+              <w:rPr>
+                <w:lang w:val="en-US"/>
+              </w:rPr>
+              <w:t>coutp</w:t>
+            </w:r>
+            <w:proofErr w:type="spellEnd"/>
+            <w:r>
+              <w:rPr>
+                <w:lang w:val="en-US"/>
+              </w:rPr>
+              <w:t>(set_even_1(0x10));</w:t>
+            </w:r>
+          </w:p>
+          <w:p>
+            <w:pPr>
+              <w:pStyle w:val="a6"/>
+              <w:rPr>
+                <w:lang w:val="en-US"/>
+              </w:rPr>
+            </w:pPr>
+            <w:r>
+              <w:rPr>
+                <w:lang w:val="en-US"/>
+              </w:rPr>
+              <w:t xml:space="preserve">                </w:t>
+            </w:r>
+            <w:proofErr w:type="spellStart"/>
+            <w:r>
+              <w:rPr>
+                <w:lang w:val="en-US"/>
+              </w:rPr>
+              <w:t>cout</w:t>
+            </w:r>
+            <w:proofErr w:type="spellEnd"/>
+            <w:r>
+              <w:rPr>
+                <w:lang w:val="en-US"/>
+              </w:rPr>
+              <w:t>&lt;&lt;</w:t>
+            </w:r>
+            <w:proofErr w:type="spellStart"/>
+            <w:r>
+              <w:rPr>
+                <w:lang w:val="en-US"/>
+              </w:rPr>
+              <w:t>endl</w:t>
+            </w:r>
+            <w:proofErr w:type="spellEnd"/>
+            <w:r>
+              <w:rPr>
+                <w:lang w:val="en-US"/>
+              </w:rPr>
+              <w:t>;</w:t>
+            </w:r>
+          </w:p>
+          <w:p>
+            <w:pPr>
+              <w:pStyle w:val="a6"/>
+            </w:pPr>
+            <w:r>
+              <w:rPr>
+                <w:lang w:val="en-US"/>
+              </w:rPr>
+              <w:t xml:space="preserve">                break</w:t>
+            </w:r>
+            <w:r>
+              <w:t>;</w:t>
+            </w:r>
+          </w:p>
+          <w:p>
+            <w:pPr>
+              <w:pStyle w:val="a6"/>
+            </w:pPr>
+            <w:r>
+              <w:t xml:space="preserve">            </w:t>
+            </w:r>
+            <w:r>
+              <w:rPr>
+                <w:lang w:val="en-US"/>
+              </w:rPr>
+              <w:t>case</w:t>
+            </w:r>
+            <w:r>
+              <w:t xml:space="preserve"> 2:</w:t>
+            </w:r>
+          </w:p>
+          <w:p>
+            <w:pPr>
+              <w:pStyle w:val="a6"/>
+            </w:pPr>
+            <w:r>
+              <w:t xml:space="preserve">                </w:t>
+            </w:r>
+            <w:proofErr w:type="spellStart"/>
+            <w:r>
+              <w:rPr>
+                <w:lang w:val="en-US"/>
+              </w:rPr>
+              <w:t>cout</w:t>
+            </w:r>
+            <w:proofErr w:type="spellEnd"/>
+            <w:r>
+              <w:t>&lt;&lt;"Задание 2. Установить биты 11, 9, 7 в 1:"&lt;&lt;</w:t>
+            </w:r>
+            <w:proofErr w:type="spellStart"/>
+            <w:r>
+              <w:rPr>
+                <w:lang w:val="en-US"/>
+              </w:rPr>
+              <w:t>endl</w:t>
+            </w:r>
+            <w:proofErr w:type="spellEnd"/>
+            <w:r>
+              <w:t>;</w:t>
+            </w:r>
+          </w:p>
+          <w:p>
+            <w:pPr>
+              <w:pStyle w:val="a6"/>
+            </w:pPr>
+            <w:r>
+              <w:t xml:space="preserve">                </w:t>
+            </w:r>
+            <w:proofErr w:type="spellStart"/>
+            <w:r>
+              <w:rPr>
+                <w:lang w:val="en-US"/>
+              </w:rPr>
+              <w:t>cout</w:t>
+            </w:r>
+            <w:proofErr w:type="spellEnd"/>
+            <w:r>
+              <w:t>&lt;&lt;"Введите число: ";</w:t>
+            </w:r>
+          </w:p>
+          <w:p>
+            <w:pPr>
+              <w:pStyle w:val="a6"/>
+            </w:pPr>
+            <w:r>
+              <w:t xml:space="preserve">                </w:t>
+            </w:r>
+            <w:proofErr w:type="spellStart"/>
+            <w:r>
+              <w:rPr>
+                <w:lang w:val="en-US"/>
+              </w:rPr>
+              <w:t>cin</w:t>
+            </w:r>
+            <w:proofErr w:type="spellEnd"/>
+            <w:r>
+              <w:t>&gt;&gt;</w:t>
+            </w:r>
+            <w:proofErr w:type="spellStart"/>
+            <w:r>
+              <w:rPr>
+                <w:lang w:val="en-US"/>
+              </w:rPr>
+              <w:t>inp</w:t>
+            </w:r>
+            <w:proofErr w:type="spellEnd"/>
+            <w:r>
+              <w:t>;</w:t>
+            </w:r>
+          </w:p>
+          <w:p>
+            <w:pPr>
+              <w:pStyle w:val="a6"/>
+            </w:pPr>
+            <w:r>
+              <w:t xml:space="preserve">                </w:t>
+            </w:r>
+            <w:proofErr w:type="spellStart"/>
+            <w:r>
+              <w:rPr>
+                <w:lang w:val="en-US"/>
+              </w:rPr>
+              <w:t>cout</w:t>
+            </w:r>
+            <w:proofErr w:type="spellEnd"/>
+            <w:r>
+              <w:t>&lt;&lt;"Двоичное представление: ";</w:t>
+            </w:r>
+          </w:p>
+          <w:p>
+            <w:pPr>
+              <w:pStyle w:val="a6"/>
+            </w:pPr>
+            <w:r>
+              <w:t xml:space="preserve">                </w:t>
+            </w:r>
+            <w:proofErr w:type="spellStart"/>
+            <w:r>
+              <w:rPr>
+                <w:lang w:val="en-US"/>
+              </w:rPr>
+              <w:t>coutp</w:t>
+            </w:r>
+            <w:proofErr w:type="spellEnd"/>
+            <w:r>
+              <w:t>(</w:t>
+            </w:r>
+            <w:proofErr w:type="spellStart"/>
+            <w:r>
+              <w:rPr>
+                <w:lang w:val="en-US"/>
+              </w:rPr>
+              <w:t>inp</w:t>
+            </w:r>
+            <w:proofErr w:type="spellEnd"/>
+            <w:r>
+              <w:t>);</w:t>
+            </w:r>
+          </w:p>
+          <w:p>
+            <w:pPr>
+              <w:pStyle w:val="a6"/>
+              <w:rPr>
+                <w:lang w:val="en-US"/>
+              </w:rPr>
+            </w:pPr>
+            <w:r>
+              <w:t xml:space="preserve">                </w:t>
+            </w:r>
+            <w:proofErr w:type="spellStart"/>
+            <w:r>
+              <w:rPr>
+                <w:lang w:val="en-US"/>
+              </w:rPr>
+              <w:t>cout</w:t>
+            </w:r>
+            <w:proofErr w:type="spellEnd"/>
+            <w:r>
+              <w:rPr>
+                <w:lang w:val="en-US"/>
+              </w:rPr>
+              <w:t>&lt;&lt;</w:t>
+            </w:r>
+            <w:proofErr w:type="spellStart"/>
+            <w:r>
+              <w:rPr>
+                <w:lang w:val="en-US"/>
+              </w:rPr>
+              <w:t>endl</w:t>
+            </w:r>
+            <w:proofErr w:type="spellEnd"/>
+            <w:r>
+              <w:rPr>
+                <w:lang w:val="en-US"/>
+              </w:rPr>
+              <w:t>;</w:t>
+            </w:r>
+          </w:p>
+          <w:p>
+            <w:pPr>
+              <w:pStyle w:val="a6"/>
+              <w:rPr>
+                <w:lang w:val="en-US"/>
+              </w:rPr>
+            </w:pPr>
+            <w:r>
+              <w:rPr>
+                <w:lang w:val="en-US"/>
+              </w:rPr>
+              <w:t xml:space="preserve">                </w:t>
+            </w:r>
+            <w:proofErr w:type="spellStart"/>
+            <w:r>
+              <w:rPr>
+                <w:lang w:val="en-US"/>
+              </w:rPr>
+              <w:t>cout</w:t>
+            </w:r>
+            <w:proofErr w:type="spellEnd"/>
+            <w:r>
+              <w:rPr>
+                <w:lang w:val="en-US"/>
+              </w:rPr>
+              <w:t>&lt;&lt;"</w:t>
+            </w:r>
+            <w:proofErr w:type="spellStart"/>
+            <w:r>
+              <w:rPr>
+                <w:lang w:val="en-US"/>
+              </w:rPr>
+              <w:t>Результат</w:t>
+            </w:r>
+            <w:proofErr w:type="spellEnd"/>
+            <w:r>
+              <w:rPr>
+                <w:lang w:val="en-US"/>
+              </w:rPr>
+              <w:t>: ";</w:t>
+            </w:r>
+          </w:p>
+          <w:p>
+            <w:pPr>
+              <w:pStyle w:val="a6"/>
+              <w:rPr>
+                <w:lang w:val="en-US"/>
+              </w:rPr>
+            </w:pPr>
+            <w:r>
+              <w:rPr>
+                <w:lang w:val="en-US"/>
+              </w:rPr>
+              <w:t xml:space="preserve">                </w:t>
+            </w:r>
+            <w:proofErr w:type="spellStart"/>
+            <w:r>
+              <w:rPr>
+                <w:lang w:val="en-US"/>
+              </w:rPr>
+              <w:t>coutp</w:t>
+            </w:r>
+            <w:proofErr w:type="spellEnd"/>
+            <w:r>
+              <w:rPr>
+                <w:lang w:val="en-US"/>
+              </w:rPr>
+              <w:t>(set_11_9_7_to_1(</w:t>
+            </w:r>
+            <w:proofErr w:type="spellStart"/>
+            <w:r>
+              <w:rPr>
+                <w:lang w:val="en-US"/>
+              </w:rPr>
+              <w:t>inp</w:t>
+            </w:r>
+            <w:proofErr w:type="spellEnd"/>
+            <w:r>
+              <w:rPr>
+                <w:lang w:val="en-US"/>
+              </w:rPr>
+              <w:t>));</w:t>
+            </w:r>
+          </w:p>
+          <w:p>
+            <w:pPr>
+              <w:pStyle w:val="a6"/>
+              <w:rPr>
+                <w:lang w:val="en-US"/>
+              </w:rPr>
+            </w:pPr>
+            <w:r>
+              <w:rPr>
+                <w:lang w:val="en-US"/>
+              </w:rPr>
+              <w:t xml:space="preserve">                </w:t>
+            </w:r>
+            <w:proofErr w:type="spellStart"/>
+            <w:r>
+              <w:rPr>
+                <w:lang w:val="en-US"/>
+              </w:rPr>
+              <w:t>cout</w:t>
+            </w:r>
+            <w:proofErr w:type="spellEnd"/>
+            <w:r>
+              <w:rPr>
+                <w:lang w:val="en-US"/>
+              </w:rPr>
+              <w:t>&lt;&lt;</w:t>
+            </w:r>
+            <w:proofErr w:type="spellStart"/>
+            <w:r>
+              <w:rPr>
+                <w:lang w:val="en-US"/>
+              </w:rPr>
+              <w:t>endl</w:t>
+            </w:r>
+            <w:proofErr w:type="spellEnd"/>
+            <w:r>
+              <w:rPr>
+                <w:lang w:val="en-US"/>
+              </w:rPr>
+              <w:t>;</w:t>
+            </w:r>
+          </w:p>
+          <w:p>
+            <w:pPr>
+              <w:pStyle w:val="a6"/>
+              <w:rPr>
+                <w:lang w:val="en-US"/>
+              </w:rPr>
+            </w:pPr>
+            <w:r>
+              <w:rPr>
+                <w:lang w:val="en-US"/>
+              </w:rPr>
+              <w:t xml:space="preserve">                break;</w:t>
+            </w:r>
+          </w:p>
+          <w:p>
+            <w:pPr>
+              <w:pStyle w:val="a6"/>
+              <w:rPr>
+                <w:lang w:val="en-US"/>
+              </w:rPr>
+            </w:pPr>
+            <w:r>
+              <w:rPr>
+                <w:lang w:val="en-US"/>
+              </w:rPr>
+              <w:t xml:space="preserve">            case 3:</w:t>
+            </w:r>
+          </w:p>
+          <w:p>
+            <w:pPr>
+              <w:pStyle w:val="a6"/>
+            </w:pPr>
+            <w:r>
+              <w:rPr>
+                <w:lang w:val="en-US"/>
+              </w:rPr>
+              <w:t xml:space="preserve">                </w:t>
+            </w:r>
+            <w:proofErr w:type="spellStart"/>
+            <w:r>
+              <w:rPr>
+                <w:lang w:val="en-US"/>
+              </w:rPr>
+              <w:t>cout</w:t>
+            </w:r>
+            <w:proofErr w:type="spellEnd"/>
+            <w:r>
+              <w:rPr>
+                <w:lang w:val="en-US"/>
+              </w:rPr>
+              <w:t>&lt;&lt;"</w:t>
+            </w:r>
+            <w:proofErr w:type="spellStart"/>
+            <w:r>
+              <w:rPr>
+                <w:lang w:val="en-US"/>
+              </w:rPr>
+              <w:t>Задание</w:t>
+            </w:r>
+            <w:proofErr w:type="spellEnd"/>
+            <w:r>
+              <w:rPr>
+                <w:lang w:val="en-US"/>
+              </w:rPr>
+              <w:t xml:space="preserve"> 3. </w:t>
+            </w:r>
+            <w:r>
+              <w:t>Умножить число на 16:"&lt;&lt;</w:t>
+            </w:r>
+            <w:proofErr w:type="spellStart"/>
+            <w:r>
+              <w:rPr>
+                <w:lang w:val="en-US"/>
+              </w:rPr>
+              <w:t>endl</w:t>
+            </w:r>
+            <w:proofErr w:type="spellEnd"/>
+            <w:r>
+              <w:t>;</w:t>
+            </w:r>
+          </w:p>
+          <w:p>
+            <w:pPr>
+              <w:pStyle w:val="a6"/>
+            </w:pPr>
+            <w:r>
+              <w:t xml:space="preserve">                </w:t>
+            </w:r>
+            <w:proofErr w:type="spellStart"/>
+            <w:r>
+              <w:rPr>
+                <w:lang w:val="en-US"/>
+              </w:rPr>
+              <w:t>cout</w:t>
+            </w:r>
+            <w:proofErr w:type="spellEnd"/>
+            <w:r>
+              <w:t>&lt;&lt;"Введите число: ";</w:t>
+            </w:r>
+          </w:p>
+          <w:p>
+            <w:pPr>
+              <w:pStyle w:val="a6"/>
+            </w:pPr>
+            <w:r>
+              <w:t xml:space="preserve">                </w:t>
+            </w:r>
+            <w:proofErr w:type="spellStart"/>
+            <w:r>
+              <w:rPr>
+                <w:lang w:val="en-US"/>
+              </w:rPr>
+              <w:t>cin</w:t>
+            </w:r>
+            <w:proofErr w:type="spellEnd"/>
+            <w:r>
+              <w:t>&gt;&gt;</w:t>
+            </w:r>
+            <w:proofErr w:type="spellStart"/>
+            <w:r>
+              <w:rPr>
+                <w:lang w:val="en-US"/>
+              </w:rPr>
+              <w:t>inp</w:t>
+            </w:r>
+            <w:proofErr w:type="spellEnd"/>
+            <w:r>
+              <w:t>;</w:t>
+            </w:r>
+          </w:p>
+          <w:p>
+            <w:pPr>
+              <w:pStyle w:val="a6"/>
+            </w:pPr>
+            <w:r>
+              <w:t xml:space="preserve">                </w:t>
+            </w:r>
+            <w:proofErr w:type="spellStart"/>
+            <w:r>
+              <w:rPr>
+                <w:lang w:val="en-US"/>
+              </w:rPr>
+              <w:t>cout</w:t>
+            </w:r>
+            <w:proofErr w:type="spellEnd"/>
+            <w:r>
+              <w:t>&lt;&lt;"Двоичное представление: ";</w:t>
+            </w:r>
+          </w:p>
+          <w:p>
+            <w:pPr>
+              <w:pStyle w:val="a6"/>
+              <w:rPr>
+                <w:lang w:val="en-US"/>
+              </w:rPr>
+            </w:pPr>
+            <w:r>
+              <w:t xml:space="preserve">                </w:t>
+            </w:r>
+            <w:proofErr w:type="spellStart"/>
+            <w:r>
+              <w:rPr>
+                <w:lang w:val="en-US"/>
+              </w:rPr>
+              <w:t>coutp</w:t>
+            </w:r>
+            <w:proofErr w:type="spellEnd"/>
+            <w:r>
+              <w:rPr>
+                <w:lang w:val="en-US"/>
+              </w:rPr>
+              <w:t>(</w:t>
+            </w:r>
+            <w:proofErr w:type="spellStart"/>
+            <w:r>
+              <w:rPr>
+                <w:lang w:val="en-US"/>
+              </w:rPr>
+              <w:t>inp</w:t>
+            </w:r>
+            <w:proofErr w:type="spellEnd"/>
+            <w:r>
+              <w:rPr>
+                <w:lang w:val="en-US"/>
+              </w:rPr>
+              <w:t>);</w:t>
+            </w:r>
+          </w:p>
+          <w:p>
+            <w:pPr>
+              <w:pStyle w:val="a6"/>
+              <w:rPr>
+                <w:lang w:val="en-US"/>
+              </w:rPr>
+            </w:pPr>
+            <w:r>
+              <w:rPr>
+                <w:lang w:val="en-US"/>
+              </w:rPr>
+              <w:t xml:space="preserve">                </w:t>
+            </w:r>
+            <w:proofErr w:type="spellStart"/>
+            <w:r>
+              <w:rPr>
+                <w:lang w:val="en-US"/>
+              </w:rPr>
+              <w:t>cout</w:t>
+            </w:r>
+            <w:proofErr w:type="spellEnd"/>
+            <w:r>
+              <w:rPr>
+                <w:lang w:val="en-US"/>
+              </w:rPr>
+              <w:t>&lt;&lt;</w:t>
+            </w:r>
+            <w:proofErr w:type="spellStart"/>
+            <w:r>
+              <w:rPr>
+                <w:lang w:val="en-US"/>
+              </w:rPr>
+              <w:t>endl</w:t>
+            </w:r>
+            <w:proofErr w:type="spellEnd"/>
+            <w:r>
+              <w:rPr>
+                <w:lang w:val="en-US"/>
+              </w:rPr>
+              <w:t>;</w:t>
+            </w:r>
+          </w:p>
+          <w:p>
+            <w:pPr>
+              <w:pStyle w:val="a6"/>
+              <w:rPr>
+                <w:lang w:val="en-US"/>
+              </w:rPr>
+            </w:pPr>
+            <w:r>
+              <w:rPr>
+                <w:lang w:val="en-US"/>
+              </w:rPr>
+              <w:t xml:space="preserve">                </w:t>
+            </w:r>
+            <w:proofErr w:type="spellStart"/>
+            <w:r>
+              <w:rPr>
+                <w:lang w:val="en-US"/>
+              </w:rPr>
+              <w:t>cout</w:t>
+            </w:r>
+            <w:proofErr w:type="spellEnd"/>
+            <w:r>
+              <w:rPr>
+                <w:lang w:val="en-US"/>
+              </w:rPr>
+              <w:t>&lt;&lt;"</w:t>
+            </w:r>
+            <w:proofErr w:type="spellStart"/>
+            <w:r>
+              <w:rPr>
+                <w:lang w:val="en-US"/>
+              </w:rPr>
+              <w:t>Результат</w:t>
+            </w:r>
+            <w:proofErr w:type="spellEnd"/>
+            <w:r>
+              <w:rPr>
+                <w:lang w:val="en-US"/>
+              </w:rPr>
+              <w:t>: ";</w:t>
+            </w:r>
+          </w:p>
+          <w:p>
+            <w:pPr>
+              <w:pStyle w:val="a6"/>
+              <w:rPr>
+                <w:lang w:val="en-US"/>
+              </w:rPr>
+            </w:pPr>
+            <w:r>
+              <w:rPr>
+                <w:lang w:val="en-US"/>
+              </w:rPr>
+              <w:t xml:space="preserve">                </w:t>
+            </w:r>
+            <w:proofErr w:type="spellStart"/>
+            <w:r>
+              <w:rPr>
+                <w:lang w:val="en-US"/>
+              </w:rPr>
+              <w:t>coutp</w:t>
+            </w:r>
+            <w:proofErr w:type="spellEnd"/>
+            <w:r>
+              <w:rPr>
+                <w:lang w:val="en-US"/>
+              </w:rPr>
+              <w:t>(multiply_by_16(</w:t>
+            </w:r>
+            <w:proofErr w:type="spellStart"/>
+            <w:r>
+              <w:rPr>
+                <w:lang w:val="en-US"/>
+              </w:rPr>
+              <w:t>inp</w:t>
+            </w:r>
+            <w:proofErr w:type="spellEnd"/>
+            <w:r>
+              <w:rPr>
+                <w:lang w:val="en-US"/>
+              </w:rPr>
+              <w:t>));</w:t>
+            </w:r>
+          </w:p>
+          <w:p>
+            <w:pPr>
+              <w:pStyle w:val="a6"/>
+              <w:rPr>
+                <w:lang w:val="en-US"/>
+              </w:rPr>
+            </w:pPr>
+            <w:r>
+              <w:rPr>
+                <w:lang w:val="en-US"/>
+              </w:rPr>
+              <w:t xml:space="preserve">                </w:t>
+            </w:r>
+            <w:proofErr w:type="spellStart"/>
+            <w:r>
+              <w:rPr>
+                <w:lang w:val="en-US"/>
+              </w:rPr>
+              <w:t>cout</w:t>
+            </w:r>
+            <w:proofErr w:type="spellEnd"/>
+            <w:r>
+              <w:rPr>
+                <w:lang w:val="en-US"/>
+              </w:rPr>
+              <w:t>&lt;&lt;</w:t>
+            </w:r>
+            <w:proofErr w:type="spellStart"/>
+            <w:r>
+              <w:rPr>
+                <w:lang w:val="en-US"/>
+              </w:rPr>
+              <w:t>endl</w:t>
+            </w:r>
+            <w:proofErr w:type="spellEnd"/>
+            <w:r>
+              <w:rPr>
+                <w:lang w:val="en-US"/>
+              </w:rPr>
+              <w:t>;</w:t>
+            </w:r>
+          </w:p>
+          <w:p>
+            <w:pPr>
+              <w:pStyle w:val="a6"/>
+              <w:rPr>
+                <w:lang w:val="en-US"/>
+              </w:rPr>
+            </w:pPr>
+          </w:p>
+          <w:p>
+            <w:pPr>
+              <w:pStyle w:val="a6"/>
+            </w:pPr>
+            <w:r>
+              <w:rPr>
+                <w:lang w:val="en-US"/>
+              </w:rPr>
+              <w:t xml:space="preserve">                break</w:t>
+            </w:r>
+            <w:r>
+              <w:t>;</w:t>
+            </w:r>
+          </w:p>
+          <w:p>
+            <w:pPr>
+              <w:pStyle w:val="a6"/>
+            </w:pPr>
+            <w:r>
+              <w:t xml:space="preserve">            </w:t>
+            </w:r>
+            <w:r>
+              <w:rPr>
+                <w:lang w:val="en-US"/>
+              </w:rPr>
+              <w:t>case</w:t>
+            </w:r>
+            <w:r>
+              <w:t xml:space="preserve"> 4:</w:t>
+            </w:r>
+          </w:p>
+          <w:p>
+            <w:pPr>
+              <w:pStyle w:val="a6"/>
+            </w:pPr>
+            <w:r>
+              <w:t xml:space="preserve">                </w:t>
+            </w:r>
+            <w:proofErr w:type="spellStart"/>
+            <w:r>
+              <w:rPr>
+                <w:lang w:val="en-US"/>
+              </w:rPr>
+              <w:t>cout</w:t>
+            </w:r>
+            <w:proofErr w:type="spellEnd"/>
+            <w:r>
+              <w:t>&lt;&lt;"Задание 4. Разделить число на 16:"&lt;&lt;</w:t>
+            </w:r>
+            <w:proofErr w:type="spellStart"/>
+            <w:r>
+              <w:rPr>
+                <w:lang w:val="en-US"/>
+              </w:rPr>
+              <w:t>endl</w:t>
+            </w:r>
+            <w:proofErr w:type="spellEnd"/>
+            <w:r>
+              <w:t>;</w:t>
+            </w:r>
+          </w:p>
+          <w:p>
+            <w:pPr>
+              <w:pStyle w:val="a6"/>
+            </w:pPr>
+            <w:r>
+              <w:lastRenderedPageBreak/>
+              <w:t xml:space="preserve">                </w:t>
+            </w:r>
+            <w:proofErr w:type="spellStart"/>
+            <w:r>
+              <w:rPr>
+                <w:lang w:val="en-US"/>
+              </w:rPr>
+              <w:t>cout</w:t>
+            </w:r>
+            <w:proofErr w:type="spellEnd"/>
+            <w:r>
+              <w:t>&lt;&lt;"Введите число: ";</w:t>
+            </w:r>
+          </w:p>
+          <w:p>
+            <w:pPr>
+              <w:pStyle w:val="a6"/>
+            </w:pPr>
+            <w:r>
+              <w:t xml:space="preserve">                </w:t>
+            </w:r>
+            <w:proofErr w:type="spellStart"/>
+            <w:r>
+              <w:rPr>
+                <w:lang w:val="en-US"/>
+              </w:rPr>
+              <w:t>cin</w:t>
+            </w:r>
+            <w:proofErr w:type="spellEnd"/>
+            <w:r>
+              <w:t>&gt;&gt;</w:t>
+            </w:r>
+            <w:proofErr w:type="spellStart"/>
+            <w:r>
+              <w:rPr>
+                <w:lang w:val="en-US"/>
+              </w:rPr>
+              <w:t>inp</w:t>
+            </w:r>
+            <w:proofErr w:type="spellEnd"/>
+            <w:r>
+              <w:t>;</w:t>
+            </w:r>
+          </w:p>
+          <w:p>
+            <w:pPr>
+              <w:pStyle w:val="a6"/>
+            </w:pPr>
+            <w:r>
+              <w:t xml:space="preserve">                </w:t>
+            </w:r>
+            <w:proofErr w:type="spellStart"/>
+            <w:r>
+              <w:rPr>
+                <w:lang w:val="en-US"/>
+              </w:rPr>
+              <w:t>cout</w:t>
+            </w:r>
+            <w:proofErr w:type="spellEnd"/>
+            <w:r>
+              <w:t>&lt;&lt;"Двоичное представление: ";</w:t>
+            </w:r>
+          </w:p>
+          <w:p>
+            <w:pPr>
+              <w:pStyle w:val="a6"/>
+            </w:pPr>
+            <w:r>
+              <w:t xml:space="preserve">                </w:t>
+            </w:r>
+            <w:proofErr w:type="spellStart"/>
+            <w:r>
+              <w:rPr>
+                <w:lang w:val="en-US"/>
+              </w:rPr>
+              <w:t>coutp</w:t>
+            </w:r>
+            <w:proofErr w:type="spellEnd"/>
+            <w:r>
+              <w:t>(</w:t>
+            </w:r>
+            <w:proofErr w:type="spellStart"/>
+            <w:r>
+              <w:rPr>
+                <w:lang w:val="en-US"/>
+              </w:rPr>
+              <w:t>inp</w:t>
+            </w:r>
+            <w:proofErr w:type="spellEnd"/>
+            <w:r>
+              <w:t>);</w:t>
+            </w:r>
+          </w:p>
+          <w:p>
+            <w:pPr>
+              <w:pStyle w:val="a6"/>
+              <w:rPr>
+                <w:lang w:val="en-US"/>
+              </w:rPr>
+            </w:pPr>
+            <w:r>
+              <w:t xml:space="preserve">                </w:t>
+            </w:r>
+            <w:proofErr w:type="spellStart"/>
+            <w:r>
+              <w:rPr>
+                <w:lang w:val="en-US"/>
+              </w:rPr>
+              <w:t>cout</w:t>
+            </w:r>
+            <w:proofErr w:type="spellEnd"/>
+            <w:r>
+              <w:rPr>
+                <w:lang w:val="en-US"/>
+              </w:rPr>
+              <w:t>&lt;&lt;</w:t>
+            </w:r>
+            <w:proofErr w:type="spellStart"/>
+            <w:r>
+              <w:rPr>
+                <w:lang w:val="en-US"/>
+              </w:rPr>
+              <w:t>endl</w:t>
+            </w:r>
+            <w:proofErr w:type="spellEnd"/>
+            <w:r>
+              <w:rPr>
+                <w:lang w:val="en-US"/>
+              </w:rPr>
+              <w:t>;</w:t>
+            </w:r>
+          </w:p>
+          <w:p>
+            <w:pPr>
+              <w:pStyle w:val="a6"/>
+              <w:rPr>
+                <w:lang w:val="en-US"/>
+              </w:rPr>
+            </w:pPr>
+            <w:r>
+              <w:rPr>
+                <w:lang w:val="en-US"/>
+              </w:rPr>
+              <w:t xml:space="preserve">                </w:t>
+            </w:r>
+            <w:proofErr w:type="spellStart"/>
+            <w:r>
+              <w:rPr>
+                <w:lang w:val="en-US"/>
+              </w:rPr>
+              <w:t>cout</w:t>
+            </w:r>
+            <w:proofErr w:type="spellEnd"/>
+            <w:r>
+              <w:rPr>
+                <w:lang w:val="en-US"/>
+              </w:rPr>
+              <w:t>&lt;&lt;"</w:t>
+            </w:r>
+            <w:proofErr w:type="spellStart"/>
+            <w:r>
+              <w:rPr>
+                <w:lang w:val="en-US"/>
+              </w:rPr>
+              <w:t>Результат</w:t>
+            </w:r>
+            <w:proofErr w:type="spellEnd"/>
+            <w:r>
+              <w:rPr>
+                <w:lang w:val="en-US"/>
+              </w:rPr>
+              <w:t>: ";</w:t>
+            </w:r>
+          </w:p>
+          <w:p>
+            <w:pPr>
+              <w:pStyle w:val="a6"/>
+              <w:rPr>
+                <w:lang w:val="en-US"/>
+              </w:rPr>
+            </w:pPr>
+            <w:r>
+              <w:rPr>
+                <w:lang w:val="en-US"/>
+              </w:rPr>
+              <w:t xml:space="preserve">                </w:t>
+            </w:r>
+            <w:proofErr w:type="spellStart"/>
+            <w:r>
+              <w:rPr>
+                <w:lang w:val="en-US"/>
+              </w:rPr>
+              <w:t>coutp</w:t>
+            </w:r>
+            <w:proofErr w:type="spellEnd"/>
+            <w:r>
+              <w:rPr>
+                <w:lang w:val="en-US"/>
+              </w:rPr>
+              <w:t>(divide_by_16(</w:t>
+            </w:r>
+            <w:proofErr w:type="spellStart"/>
+            <w:r>
+              <w:rPr>
+                <w:lang w:val="en-US"/>
+              </w:rPr>
+              <w:t>inp</w:t>
+            </w:r>
+            <w:proofErr w:type="spellEnd"/>
+            <w:r>
+              <w:rPr>
+                <w:lang w:val="en-US"/>
+              </w:rPr>
+              <w:t>));</w:t>
+            </w:r>
+          </w:p>
+          <w:p>
+            <w:pPr>
+              <w:pStyle w:val="a6"/>
+              <w:rPr>
+                <w:lang w:val="en-US"/>
+              </w:rPr>
+            </w:pPr>
+            <w:r>
+              <w:rPr>
+                <w:lang w:val="en-US"/>
+              </w:rPr>
+              <w:t xml:space="preserve">                </w:t>
+            </w:r>
+            <w:proofErr w:type="spellStart"/>
+            <w:r>
+              <w:rPr>
+                <w:lang w:val="en-US"/>
+              </w:rPr>
+              <w:t>cout</w:t>
+            </w:r>
+            <w:proofErr w:type="spellEnd"/>
+            <w:r>
+              <w:rPr>
+                <w:lang w:val="en-US"/>
+              </w:rPr>
+              <w:t>&lt;&lt;</w:t>
+            </w:r>
+            <w:proofErr w:type="spellStart"/>
+            <w:r>
+              <w:rPr>
+                <w:lang w:val="en-US"/>
+              </w:rPr>
+              <w:t>endl</w:t>
+            </w:r>
+            <w:proofErr w:type="spellEnd"/>
+            <w:r>
+              <w:rPr>
+                <w:lang w:val="en-US"/>
+              </w:rPr>
+              <w:t>;</w:t>
+            </w:r>
+          </w:p>
+          <w:p>
+            <w:pPr>
+              <w:pStyle w:val="a6"/>
+              <w:rPr>
+                <w:lang w:val="en-US"/>
+              </w:rPr>
+            </w:pPr>
+            <w:r>
+              <w:rPr>
+                <w:lang w:val="en-US"/>
+              </w:rPr>
+              <w:t xml:space="preserve">                break;</w:t>
+            </w:r>
+          </w:p>
+          <w:p>
+            <w:pPr>
+              <w:pStyle w:val="a6"/>
+              <w:rPr>
+                <w:lang w:val="en-US"/>
+              </w:rPr>
+            </w:pPr>
+            <w:r>
+              <w:rPr>
+                <w:lang w:val="en-US"/>
+              </w:rPr>
+              <w:t xml:space="preserve">            case 5:</w:t>
+            </w:r>
+          </w:p>
+          <w:p>
+            <w:pPr>
+              <w:pStyle w:val="a6"/>
+            </w:pPr>
+            <w:r>
+              <w:rPr>
+                <w:lang w:val="en-US"/>
+              </w:rPr>
+              <w:t xml:space="preserve">                </w:t>
+            </w:r>
+            <w:proofErr w:type="spellStart"/>
+            <w:r>
+              <w:rPr>
+                <w:lang w:val="en-US"/>
+              </w:rPr>
+              <w:t>cout</w:t>
+            </w:r>
+            <w:proofErr w:type="spellEnd"/>
+            <w:r>
+              <w:rPr>
+                <w:lang w:val="en-US"/>
+              </w:rPr>
+              <w:t>&lt;&lt;"</w:t>
+            </w:r>
+            <w:proofErr w:type="spellStart"/>
+            <w:r>
+              <w:rPr>
+                <w:lang w:val="en-US"/>
+              </w:rPr>
+              <w:t>Задание</w:t>
+            </w:r>
+            <w:proofErr w:type="spellEnd"/>
+            <w:r>
+              <w:rPr>
+                <w:lang w:val="en-US"/>
+              </w:rPr>
+              <w:t xml:space="preserve"> 5. </w:t>
+            </w:r>
+            <w:r>
+              <w:t xml:space="preserve">Обнулить </w:t>
+            </w:r>
+            <w:r>
+              <w:rPr>
+                <w:lang w:val="en-US"/>
+              </w:rPr>
+              <w:t>n</w:t>
+            </w:r>
+            <w:r>
+              <w:t>-</w:t>
+            </w:r>
+            <w:proofErr w:type="spellStart"/>
+            <w:r>
+              <w:t>ый</w:t>
+            </w:r>
+            <w:proofErr w:type="spellEnd"/>
+            <w:r>
+              <w:t xml:space="preserve"> бит:"&lt;&lt;</w:t>
+            </w:r>
+            <w:proofErr w:type="spellStart"/>
+            <w:r>
+              <w:rPr>
+                <w:lang w:val="en-US"/>
+              </w:rPr>
+              <w:t>endl</w:t>
+            </w:r>
+            <w:proofErr w:type="spellEnd"/>
+            <w:r>
+              <w:t>;</w:t>
+            </w:r>
+          </w:p>
+          <w:p>
+            <w:pPr>
+              <w:pStyle w:val="a6"/>
+            </w:pPr>
+            <w:r>
+              <w:t xml:space="preserve">                </w:t>
+            </w:r>
+            <w:proofErr w:type="spellStart"/>
+            <w:r>
+              <w:rPr>
+                <w:lang w:val="en-US"/>
+              </w:rPr>
+              <w:t>cout</w:t>
+            </w:r>
+            <w:proofErr w:type="spellEnd"/>
+            <w:r>
+              <w:t>&lt;&lt;"Введите число: ";</w:t>
+            </w:r>
+          </w:p>
+          <w:p>
+            <w:pPr>
+              <w:pStyle w:val="a6"/>
+            </w:pPr>
+            <w:r>
+              <w:t xml:space="preserve">                </w:t>
+            </w:r>
+            <w:proofErr w:type="spellStart"/>
+            <w:r>
+              <w:rPr>
+                <w:lang w:val="en-US"/>
+              </w:rPr>
+              <w:t>cin</w:t>
+            </w:r>
+            <w:proofErr w:type="spellEnd"/>
+            <w:r>
+              <w:t>&gt;&gt;</w:t>
+            </w:r>
+            <w:proofErr w:type="spellStart"/>
+            <w:r>
+              <w:rPr>
+                <w:lang w:val="en-US"/>
+              </w:rPr>
+              <w:t>inp</w:t>
+            </w:r>
+            <w:proofErr w:type="spellEnd"/>
+            <w:r>
+              <w:t>;</w:t>
+            </w:r>
+          </w:p>
+          <w:p>
+            <w:pPr>
+              <w:pStyle w:val="a6"/>
+              <w:rPr>
+                <w:lang w:val="en-US"/>
+              </w:rPr>
+            </w:pPr>
+            <w:r>
+              <w:t xml:space="preserve">                </w:t>
+            </w:r>
+            <w:proofErr w:type="spellStart"/>
+            <w:r>
+              <w:rPr>
+                <w:lang w:val="en-US"/>
+              </w:rPr>
+              <w:t>cout</w:t>
+            </w:r>
+            <w:proofErr w:type="spellEnd"/>
+            <w:r>
+              <w:rPr>
+                <w:lang w:val="en-US"/>
+              </w:rPr>
+              <w:t>&lt;&lt;"</w:t>
+            </w:r>
+            <w:proofErr w:type="spellStart"/>
+            <w:r>
+              <w:rPr>
+                <w:lang w:val="en-US"/>
+              </w:rPr>
+              <w:t>Введите</w:t>
+            </w:r>
+            <w:proofErr w:type="spellEnd"/>
+            <w:r>
+              <w:rPr>
+                <w:lang w:val="en-US"/>
+              </w:rPr>
+              <w:t xml:space="preserve"> </w:t>
+            </w:r>
+            <w:proofErr w:type="spellStart"/>
+            <w:r>
+              <w:rPr>
+                <w:lang w:val="en-US"/>
+              </w:rPr>
+              <w:t>номер</w:t>
+            </w:r>
+            <w:proofErr w:type="spellEnd"/>
+            <w:r>
+              <w:rPr>
+                <w:lang w:val="en-US"/>
+              </w:rPr>
+              <w:t xml:space="preserve"> </w:t>
+            </w:r>
+            <w:proofErr w:type="spellStart"/>
+            <w:r>
+              <w:rPr>
+                <w:lang w:val="en-US"/>
+              </w:rPr>
+              <w:t>бита</w:t>
+            </w:r>
+            <w:proofErr w:type="spellEnd"/>
+            <w:r>
+              <w:rPr>
+                <w:lang w:val="en-US"/>
+              </w:rPr>
+              <w:t>: ";</w:t>
+            </w:r>
+          </w:p>
+          <w:p>
+            <w:pPr>
+              <w:pStyle w:val="a6"/>
+              <w:rPr>
+                <w:lang w:val="en-US"/>
+              </w:rPr>
+            </w:pPr>
+            <w:r>
+              <w:rPr>
+                <w:lang w:val="en-US"/>
+              </w:rPr>
+              <w:t xml:space="preserve">                unsigned int n;</w:t>
+            </w:r>
+          </w:p>
+          <w:p>
+            <w:pPr>
+              <w:pStyle w:val="a6"/>
+              <w:rPr>
+                <w:lang w:val="en-US"/>
+              </w:rPr>
+            </w:pPr>
+            <w:r>
+              <w:rPr>
+                <w:lang w:val="en-US"/>
+              </w:rPr>
+              <w:t xml:space="preserve">                </w:t>
+            </w:r>
+            <w:proofErr w:type="spellStart"/>
+            <w:r>
+              <w:rPr>
+                <w:lang w:val="en-US"/>
+              </w:rPr>
+              <w:t>cin</w:t>
+            </w:r>
+            <w:proofErr w:type="spellEnd"/>
+            <w:r>
+              <w:rPr>
+                <w:lang w:val="en-US"/>
+              </w:rPr>
+              <w:t>&gt;&gt;n;</w:t>
+            </w:r>
+          </w:p>
+          <w:p>
+            <w:pPr>
+              <w:pStyle w:val="a6"/>
+            </w:pPr>
+            <w:r>
+              <w:rPr>
+                <w:lang w:val="en-US"/>
+              </w:rPr>
+              <w:t xml:space="preserve">                </w:t>
+            </w:r>
+            <w:proofErr w:type="spellStart"/>
+            <w:r>
+              <w:rPr>
+                <w:lang w:val="en-US"/>
+              </w:rPr>
+              <w:t>cout</w:t>
+            </w:r>
+            <w:proofErr w:type="spellEnd"/>
+            <w:r>
+              <w:t>&lt;&lt;"Число "&lt;&lt;</w:t>
+            </w:r>
+            <w:proofErr w:type="spellStart"/>
+            <w:r>
+              <w:rPr>
+                <w:lang w:val="en-US"/>
+              </w:rPr>
+              <w:t>inp</w:t>
+            </w:r>
+            <w:proofErr w:type="spellEnd"/>
+            <w:r>
+              <w:t>&lt;&lt;</w:t>
+            </w:r>
+            <w:proofErr w:type="spellStart"/>
+            <w:r>
+              <w:rPr>
+                <w:lang w:val="en-US"/>
+              </w:rPr>
+              <w:t>endl</w:t>
+            </w:r>
+            <w:proofErr w:type="spellEnd"/>
+            <w:r>
+              <w:t>;</w:t>
+            </w:r>
+          </w:p>
+          <w:p>
+            <w:pPr>
+              <w:pStyle w:val="a6"/>
+            </w:pPr>
+            <w:r>
+              <w:t xml:space="preserve">                </w:t>
+            </w:r>
+            <w:proofErr w:type="spellStart"/>
+            <w:r>
+              <w:rPr>
+                <w:lang w:val="en-US"/>
+              </w:rPr>
+              <w:t>cout</w:t>
+            </w:r>
+            <w:proofErr w:type="spellEnd"/>
+            <w:r>
+              <w:t>&lt;&lt;"Двоичное представление: ";</w:t>
+            </w:r>
+          </w:p>
+          <w:p>
+            <w:pPr>
+              <w:pStyle w:val="a6"/>
+              <w:rPr>
+                <w:lang w:val="en-US"/>
+              </w:rPr>
+            </w:pPr>
+            <w:r>
+              <w:t xml:space="preserve">                </w:t>
+            </w:r>
+            <w:proofErr w:type="spellStart"/>
+            <w:r>
+              <w:rPr>
+                <w:lang w:val="en-US"/>
+              </w:rPr>
+              <w:t>coutp</w:t>
+            </w:r>
+            <w:proofErr w:type="spellEnd"/>
+            <w:r>
+              <w:rPr>
+                <w:lang w:val="en-US"/>
+              </w:rPr>
+              <w:t>(</w:t>
+            </w:r>
+            <w:proofErr w:type="spellStart"/>
+            <w:r>
+              <w:rPr>
+                <w:lang w:val="en-US"/>
+              </w:rPr>
+              <w:t>inp</w:t>
+            </w:r>
+            <w:proofErr w:type="spellEnd"/>
+            <w:r>
+              <w:rPr>
+                <w:lang w:val="en-US"/>
+              </w:rPr>
+              <w:t>);</w:t>
+            </w:r>
+          </w:p>
+          <w:p>
+            <w:pPr>
+              <w:pStyle w:val="a6"/>
+              <w:rPr>
+                <w:lang w:val="en-US"/>
+              </w:rPr>
+            </w:pPr>
+            <w:r>
+              <w:rPr>
+                <w:lang w:val="en-US"/>
+              </w:rPr>
+              <w:t xml:space="preserve">                </w:t>
+            </w:r>
+            <w:proofErr w:type="spellStart"/>
+            <w:r>
+              <w:rPr>
+                <w:lang w:val="en-US"/>
+              </w:rPr>
+              <w:t>cout</w:t>
+            </w:r>
+            <w:proofErr w:type="spellEnd"/>
+            <w:r>
+              <w:rPr>
+                <w:lang w:val="en-US"/>
+              </w:rPr>
+              <w:t>&lt;&lt;</w:t>
+            </w:r>
+            <w:proofErr w:type="spellStart"/>
+            <w:r>
+              <w:rPr>
+                <w:lang w:val="en-US"/>
+              </w:rPr>
+              <w:t>endl</w:t>
+            </w:r>
+            <w:proofErr w:type="spellEnd"/>
+            <w:r>
+              <w:rPr>
+                <w:lang w:val="en-US"/>
+              </w:rPr>
+              <w:t>;</w:t>
+            </w:r>
+          </w:p>
+          <w:p>
+            <w:pPr>
+              <w:pStyle w:val="a6"/>
+              <w:rPr>
+                <w:lang w:val="en-US"/>
+              </w:rPr>
+            </w:pPr>
+            <w:r>
+              <w:rPr>
+                <w:lang w:val="en-US"/>
+              </w:rPr>
+              <w:t xml:space="preserve">                </w:t>
+            </w:r>
+            <w:proofErr w:type="spellStart"/>
+            <w:r>
+              <w:rPr>
+                <w:lang w:val="en-US"/>
+              </w:rPr>
+              <w:t>cout</w:t>
+            </w:r>
+            <w:proofErr w:type="spellEnd"/>
+            <w:r>
+              <w:rPr>
+                <w:lang w:val="en-US"/>
+              </w:rPr>
+              <w:t>&lt;&lt;"</w:t>
+            </w:r>
+            <w:proofErr w:type="spellStart"/>
+            <w:r>
+              <w:rPr>
+                <w:lang w:val="en-US"/>
+              </w:rPr>
+              <w:t>Результат</w:t>
+            </w:r>
+            <w:proofErr w:type="spellEnd"/>
+            <w:r>
+              <w:rPr>
+                <w:lang w:val="en-US"/>
+              </w:rPr>
+              <w:t>: ";</w:t>
+            </w:r>
+          </w:p>
+          <w:p>
+            <w:pPr>
+              <w:pStyle w:val="a6"/>
+              <w:rPr>
+                <w:lang w:val="en-US"/>
+              </w:rPr>
+            </w:pPr>
+            <w:r>
+              <w:rPr>
+                <w:lang w:val="en-US"/>
+              </w:rPr>
+              <w:t xml:space="preserve">                </w:t>
+            </w:r>
+            <w:proofErr w:type="spellStart"/>
+            <w:proofErr w:type="gramStart"/>
+            <w:r>
+              <w:rPr>
+                <w:lang w:val="en-US"/>
+              </w:rPr>
+              <w:t>coutp</w:t>
+            </w:r>
+            <w:proofErr w:type="spellEnd"/>
+            <w:r>
+              <w:rPr>
+                <w:lang w:val="en-US"/>
+              </w:rPr>
+              <w:t>(</w:t>
+            </w:r>
+            <w:proofErr w:type="spellStart"/>
+            <w:proofErr w:type="gramEnd"/>
+            <w:r>
+              <w:rPr>
+                <w:lang w:val="en-US"/>
+              </w:rPr>
+              <w:t>zero_nth_bit</w:t>
+            </w:r>
+            <w:proofErr w:type="spellEnd"/>
+            <w:r>
+              <w:rPr>
+                <w:lang w:val="en-US"/>
+              </w:rPr>
+              <w:t>(</w:t>
+            </w:r>
+            <w:proofErr w:type="spellStart"/>
+            <w:r>
+              <w:rPr>
+                <w:lang w:val="en-US"/>
+              </w:rPr>
+              <w:t>inp</w:t>
+            </w:r>
+            <w:proofErr w:type="spellEnd"/>
+            <w:r>
+              <w:rPr>
+                <w:lang w:val="en-US"/>
+              </w:rPr>
+              <w:t>, n));</w:t>
+            </w:r>
+          </w:p>
+          <w:p>
+            <w:pPr>
+              <w:pStyle w:val="a6"/>
+              <w:rPr>
+                <w:lang w:val="en-US"/>
+              </w:rPr>
+            </w:pPr>
+            <w:r>
+              <w:rPr>
+                <w:lang w:val="en-US"/>
+              </w:rPr>
+              <w:t xml:space="preserve">                </w:t>
+            </w:r>
+            <w:proofErr w:type="spellStart"/>
+            <w:r>
+              <w:rPr>
+                <w:lang w:val="en-US"/>
+              </w:rPr>
+              <w:t>cout</w:t>
+            </w:r>
+            <w:proofErr w:type="spellEnd"/>
+            <w:r>
+              <w:rPr>
+                <w:lang w:val="en-US"/>
+              </w:rPr>
+              <w:t>&lt;&lt;</w:t>
+            </w:r>
+            <w:proofErr w:type="spellStart"/>
+            <w:r>
+              <w:rPr>
+                <w:lang w:val="en-US"/>
+              </w:rPr>
+              <w:t>endl</w:t>
+            </w:r>
+            <w:proofErr w:type="spellEnd"/>
+            <w:r>
+              <w:rPr>
+                <w:lang w:val="en-US"/>
+              </w:rPr>
+              <w:t>;</w:t>
+            </w:r>
+          </w:p>
+          <w:p>
+            <w:pPr>
+              <w:pStyle w:val="a6"/>
+              <w:rPr>
+                <w:lang w:val="en-US"/>
+              </w:rPr>
+            </w:pPr>
+          </w:p>
+          <w:p>
+            <w:pPr>
+              <w:pStyle w:val="a6"/>
+              <w:rPr>
+                <w:lang w:val="en-US"/>
+              </w:rPr>
+            </w:pPr>
+            <w:r>
+              <w:rPr>
+                <w:lang w:val="en-US"/>
+              </w:rPr>
+              <w:t xml:space="preserve">                break;</w:t>
+            </w:r>
+          </w:p>
+          <w:p>
+            <w:pPr>
+              <w:pStyle w:val="a6"/>
+              <w:rPr>
+                <w:lang w:val="en-US"/>
+              </w:rPr>
+            </w:pPr>
+            <w:r>
+              <w:rPr>
+                <w:lang w:val="en-US"/>
+              </w:rPr>
+              <w:t xml:space="preserve">            default:</w:t>
+            </w:r>
+          </w:p>
+          <w:p>
+            <w:pPr>
+              <w:pStyle w:val="a6"/>
+              <w:rPr>
+                <w:lang w:val="en-US"/>
+              </w:rPr>
+            </w:pPr>
+            <w:r>
+              <w:rPr>
+                <w:lang w:val="en-US"/>
+              </w:rPr>
+              <w:t xml:space="preserve">                break;</w:t>
+            </w:r>
+          </w:p>
+          <w:p>
+            <w:pPr>
+              <w:pStyle w:val="a6"/>
+              <w:rPr>
+                <w:lang w:val="en-US"/>
+              </w:rPr>
+            </w:pPr>
+            <w:r>
+              <w:rPr>
+                <w:lang w:val="en-US"/>
+              </w:rPr>
+              <w:t xml:space="preserve">        }</w:t>
+            </w:r>
+          </w:p>
+          <w:p>
+            <w:pPr>
+              <w:pStyle w:val="a6"/>
+              <w:rPr>
+                <w:lang w:val="en-US"/>
+              </w:rPr>
+            </w:pPr>
+            <w:r>
+              <w:rPr>
+                <w:lang w:val="en-US"/>
+              </w:rPr>
+              <w:t xml:space="preserve">    }</w:t>
+            </w:r>
+          </w:p>
+          <w:p>
+            <w:pPr>
+              <w:pStyle w:val="a6"/>
+              <w:rPr>
+                <w:lang w:val="en-US"/>
+              </w:rPr>
+            </w:pPr>
+          </w:p>
+          <w:p>
+            <w:pPr>
+              <w:pStyle w:val="a6"/>
+              <w:rPr>
+                <w:lang w:val="en-US"/>
+              </w:rPr>
+            </w:pPr>
+            <w:r>
+              <w:rPr>
+                <w:lang w:val="en-US"/>
+              </w:rPr>
+              <w:t xml:space="preserve">    return 0;</w:t>
             </w:r>
           </w:p>
           <w:p>

</xml_diff>